<commit_message>
Files for v02 release
Update files and documents for the V02 release
</commit_message>
<xml_diff>
--- a/doc/TunerStudio_OS_Dev_Manual.docx
+++ b/doc/TunerStudio_OS_Dev_Manual.docx
@@ -304,21 +304,7 @@
         <w:rPr>
           <w:lang w:val="en-US"/>
         </w:rPr>
-        <w:t xml:space="preserve">over </w:t>
-      </w:r>
-      <w:proofErr w:type="spellStart"/>
-      <w:r>
-        <w:rPr>
-          <w:lang w:val="en-US"/>
-        </w:rPr>
-        <w:t>spi</w:t>
-      </w:r>
-      <w:proofErr w:type="spellEnd"/>
-      <w:r>
-        <w:rPr>
-          <w:lang w:val="en-US"/>
-        </w:rPr>
-        <w:t xml:space="preserve"> is implemented.</w:t>
+        <w:t>over spi is implemented.</w:t>
       </w:r>
     </w:p>
     <w:p>
@@ -382,21 +368,7 @@
         <w:rPr>
           <w:lang w:val="en-US"/>
         </w:rPr>
-        <w:t xml:space="preserve">Latest version of this program can be found on </w:t>
-      </w:r>
-      <w:proofErr w:type="spellStart"/>
-      <w:r>
-        <w:rPr>
-          <w:lang w:val="en-US"/>
-        </w:rPr>
-        <w:t>github</w:t>
-      </w:r>
-      <w:proofErr w:type="spellEnd"/>
-      <w:r>
-        <w:rPr>
-          <w:lang w:val="en-US"/>
-        </w:rPr>
-        <w:t>.</w:t>
+        <w:t>Latest version of this program can be found on github.</w:t>
       </w:r>
     </w:p>
     <w:p>
@@ -493,6 +465,12 @@
           <w:lang w:val="en-US"/>
         </w:rPr>
         <w:t>You need an Arduino Mega2650</w:t>
+      </w:r>
+      <w:r>
+        <w:rPr>
+          <w:lang w:val="en-US"/>
+        </w:rPr>
+        <w:t xml:space="preserve"> or Uno</w:t>
       </w:r>
       <w:r>
         <w:rPr>
@@ -636,21 +614,7 @@
         <w:rPr>
           <w:lang w:val="en-US"/>
         </w:rPr>
-        <w:t xml:space="preserve">Download the entire program folder from </w:t>
-      </w:r>
-      <w:proofErr w:type="spellStart"/>
-      <w:r>
-        <w:rPr>
-          <w:lang w:val="en-US"/>
-        </w:rPr>
-        <w:t>github</w:t>
-      </w:r>
-      <w:proofErr w:type="spellEnd"/>
-      <w:r>
-        <w:rPr>
-          <w:lang w:val="en-US"/>
-        </w:rPr>
-        <w:t>. Recommend placing it in the Documents -&gt; Arduino directory</w:t>
+        <w:t>Download the entire program folder from github. Recommend placing it in the Documents -&gt; Arduino directory</w:t>
       </w:r>
       <w:r>
         <w:rPr>
@@ -674,21 +638,7 @@
         <w:rPr>
           <w:lang w:val="en-US"/>
         </w:rPr>
-        <w:t xml:space="preserve">Either compile and download the program to the Arduino using the IDE or use the </w:t>
-      </w:r>
-      <w:proofErr w:type="spellStart"/>
-      <w:r>
-        <w:rPr>
-          <w:lang w:val="en-US"/>
-        </w:rPr>
-        <w:t>release.hex</w:t>
-      </w:r>
-      <w:proofErr w:type="spellEnd"/>
-      <w:r>
-        <w:rPr>
-          <w:lang w:val="en-US"/>
-        </w:rPr>
-        <w:t xml:space="preserve"> file in -&gt;release to flash the controller.</w:t>
+        <w:t>Either compile and download the program to the Arduino using the IDE or use the release.hex file in -&gt;release to flash the controller.</w:t>
       </w:r>
     </w:p>
     <w:p>
@@ -719,21 +669,7 @@
         <w:rPr>
           <w:lang w:val="en-US"/>
         </w:rPr>
-        <w:t xml:space="preserve">rduino, best to run </w:t>
-      </w:r>
-      <w:proofErr w:type="spellStart"/>
-      <w:r>
-        <w:rPr>
-          <w:lang w:val="en-US"/>
-        </w:rPr>
-        <w:t>EEPROM_clear</w:t>
-      </w:r>
-      <w:proofErr w:type="spellEnd"/>
-      <w:r>
-        <w:rPr>
-          <w:lang w:val="en-US"/>
-        </w:rPr>
-        <w:t xml:space="preserve"> sketch from examples to make sure EEPROM does not contain any leftover </w:t>
+        <w:t xml:space="preserve">rduino, best to run EEPROM_clear sketch from examples to make sure EEPROM does not contain any leftover </w:t>
       </w:r>
       <w:r>
         <w:rPr>
@@ -770,7 +706,7 @@
       <w:pPr>
         <w:pStyle w:val="ListParagraph"/>
         <w:numPr>
-          <w:ilvl w:val="0"/>
+          <w:ilvl w:val="1"/>
           <w:numId w:val="3"/>
         </w:numPr>
         <w:rPr>
@@ -781,21 +717,13 @@
         <w:rPr>
           <w:lang w:val="en-US"/>
         </w:rPr>
-        <w:t xml:space="preserve">Open the </w:t>
-      </w:r>
-      <w:proofErr w:type="spellStart"/>
-      <w:r>
-        <w:rPr>
-          <w:lang w:val="en-US"/>
-        </w:rPr>
-        <w:t>base.msq</w:t>
-      </w:r>
-      <w:proofErr w:type="spellEnd"/>
-      <w:r>
-        <w:rPr>
-          <w:lang w:val="en-US"/>
-        </w:rPr>
-        <w:t xml:space="preserve"> to load initial variables into Tuner Studio.</w:t>
+        <w:t xml:space="preserve">Make sure you select </w:t>
+      </w:r>
+      <w:r>
+        <w:rPr>
+          <w:lang w:val="en-US"/>
+        </w:rPr>
+        <w:t>the size of the EEPROM in the project configuration. 1KB for UNO and 8KB for Mega.</w:t>
       </w:r>
     </w:p>
     <w:p>
@@ -813,7 +741,7 @@
         <w:rPr>
           <w:lang w:val="en-US"/>
         </w:rPr>
-        <w:t>Connect to the controller on a serial port.</w:t>
+        <w:t>Open the base.msq to load initial variables into Tuner Studio.</w:t>
       </w:r>
     </w:p>
     <w:p>
@@ -831,19 +759,7 @@
         <w:rPr>
           <w:lang w:val="en-US"/>
         </w:rPr>
-        <w:t xml:space="preserve">If </w:t>
-      </w:r>
-      <w:r>
-        <w:rPr>
-          <w:lang w:val="en-US"/>
-        </w:rPr>
-        <w:t>prompted</w:t>
-      </w:r>
-      <w:r>
-        <w:rPr>
-          <w:lang w:val="en-US"/>
-        </w:rPr>
-        <w:t>, write all variables to the controller.</w:t>
+        <w:t>Connect to the controller on a serial port.</w:t>
       </w:r>
     </w:p>
     <w:p>
@@ -861,7 +777,19 @@
         <w:rPr>
           <w:lang w:val="en-US"/>
         </w:rPr>
-        <w:t>Make sure the burn is complete.</w:t>
+        <w:t xml:space="preserve">If </w:t>
+      </w:r>
+      <w:r>
+        <w:rPr>
+          <w:lang w:val="en-US"/>
+        </w:rPr>
+        <w:t>prompted</w:t>
+      </w:r>
+      <w:r>
+        <w:rPr>
+          <w:lang w:val="en-US"/>
+        </w:rPr>
+        <w:t>, write all variables to the controller.</w:t>
       </w:r>
     </w:p>
     <w:p>
@@ -879,7 +807,7 @@
         <w:rPr>
           <w:lang w:val="en-US"/>
         </w:rPr>
-        <w:t>Reset the controller.</w:t>
+        <w:t>Make sure the burn is complete.</w:t>
       </w:r>
     </w:p>
     <w:p>
@@ -897,6 +825,24 @@
         <w:rPr>
           <w:lang w:val="en-US"/>
         </w:rPr>
+        <w:t>Reset the controller.</w:t>
+      </w:r>
+    </w:p>
+    <w:p>
+      <w:pPr>
+        <w:pStyle w:val="ListParagraph"/>
+        <w:numPr>
+          <w:ilvl w:val="0"/>
+          <w:numId w:val="3"/>
+        </w:numPr>
+        <w:rPr>
+          <w:lang w:val="en-US"/>
+        </w:rPr>
+      </w:pPr>
+      <w:r>
+        <w:rPr>
+          <w:lang w:val="en-US"/>
+        </w:rPr>
         <w:t>You should now be connected</w:t>
       </w:r>
     </w:p>
@@ -918,6 +864,9 @@
         <w:keepNext/>
       </w:pPr>
       <w:r>
+        <w:rPr>
+          <w:noProof/>
+        </w:rPr>
         <w:drawing>
           <wp:inline distT="0" distB="0" distL="0" distR="0" wp14:anchorId="44363ECF" wp14:editId="0CBB22FE">
             <wp:extent cx="6188710" cy="2730500"/>
@@ -962,27 +911,14 @@
       <w:r>
         <w:t xml:space="preserve">Figure </w:t>
       </w:r>
-      <w:r>
-        <w:fldChar w:fldCharType="begin"/>
-      </w:r>
-      <w:r>
-        <w:instrText xml:space="preserve"> SEQ Figure \* ARABIC </w:instrText>
-      </w:r>
-      <w:r>
-        <w:fldChar w:fldCharType="separate"/>
-      </w:r>
-      <w:r>
-        <w:rPr>
-          <w:noProof/>
-        </w:rPr>
-        <w:t>1</w:t>
-      </w:r>
-      <w:r>
-        <w:rPr>
-          <w:noProof/>
-        </w:rPr>
-        <w:fldChar w:fldCharType="end"/>
-      </w:r>
+      <w:fldSimple w:instr=" SEQ Figure \* ARABIC ">
+        <w:r>
+          <w:rPr>
+            <w:noProof/>
+          </w:rPr>
+          <w:t>1</w:t>
+        </w:r>
+      </w:fldSimple>
       <w:r>
         <w:t xml:space="preserve"> Main Default Gauge Cluster</w:t>
       </w:r>
@@ -1105,6 +1041,9 @@
         <w:keepNext/>
       </w:pPr>
       <w:r>
+        <w:rPr>
+          <w:noProof/>
+        </w:rPr>
         <w:lastRenderedPageBreak/>
         <w:drawing>
           <wp:inline distT="0" distB="0" distL="0" distR="0" wp14:anchorId="302C82D0" wp14:editId="36A34519">
@@ -1150,24 +1089,14 @@
       <w:r>
         <w:t xml:space="preserve">Figure </w:t>
       </w:r>
-      <w:r>
-        <w:fldChar w:fldCharType="begin"/>
-      </w:r>
-      <w:r>
-        <w:instrText xml:space="preserve"> SEQ Figure \* ARABIC </w:instrText>
-      </w:r>
-      <w:r>
-        <w:fldChar w:fldCharType="separate"/>
-      </w:r>
-      <w:r>
-        <w:rPr>
-          <w:noProof/>
-        </w:rPr>
-        <w:t>2</w:t>
-      </w:r>
-      <w:r>
-        <w:fldChar w:fldCharType="end"/>
-      </w:r>
+      <w:fldSimple w:instr=" SEQ Figure \* ARABIC ">
+        <w:r>
+          <w:rPr>
+            <w:noProof/>
+          </w:rPr>
+          <w:t>2</w:t>
+        </w:r>
+      </w:fldSimple>
       <w:r>
         <w:t xml:space="preserve"> Menu Items in Hardware Testing</w:t>
       </w:r>
@@ -1189,6 +1118,9 @@
         <w:jc w:val="center"/>
       </w:pPr>
       <w:r>
+        <w:rPr>
+          <w:noProof/>
+        </w:rPr>
         <w:drawing>
           <wp:inline distT="0" distB="0" distL="0" distR="0" wp14:anchorId="294E9C89" wp14:editId="72CFDDDA">
             <wp:extent cx="3771900" cy="3059100"/>
@@ -1234,24 +1166,14 @@
       <w:r>
         <w:t xml:space="preserve">Figure </w:t>
       </w:r>
-      <w:r>
-        <w:fldChar w:fldCharType="begin"/>
-      </w:r>
-      <w:r>
-        <w:instrText xml:space="preserve"> SEQ Figure \* ARABIC </w:instrText>
-      </w:r>
-      <w:r>
-        <w:fldChar w:fldCharType="separate"/>
-      </w:r>
-      <w:r>
-        <w:rPr>
-          <w:noProof/>
-        </w:rPr>
-        <w:t>3</w:t>
-      </w:r>
-      <w:r>
-        <w:fldChar w:fldCharType="end"/>
-      </w:r>
+      <w:fldSimple w:instr=" SEQ Figure \* ARABIC ">
+        <w:r>
+          <w:rPr>
+            <w:noProof/>
+          </w:rPr>
+          <w:t>3</w:t>
+        </w:r>
+      </w:fldSimple>
       <w:r>
         <w:t xml:space="preserve"> System settings</w:t>
       </w:r>
@@ -1372,106 +1294,86 @@
       <w:r>
         <w:t xml:space="preserve">Figure </w:t>
       </w:r>
-      <w:r>
-        <w:fldChar w:fldCharType="begin"/>
-      </w:r>
-      <w:r>
-        <w:instrText xml:space="preserve"> SEQ Figure \* ARABIC </w:instrText>
-      </w:r>
-      <w:r>
-        <w:fldChar w:fldCharType="separate"/>
-      </w:r>
+      <w:fldSimple w:instr=" SEQ Figure \* ARABIC ">
+        <w:r>
+          <w:rPr>
+            <w:noProof/>
+          </w:rPr>
+          <w:t>4</w:t>
+        </w:r>
+      </w:fldSimple>
+      <w:r>
+        <w:t xml:space="preserve"> Hardware Testing and Override View</w:t>
+      </w:r>
+    </w:p>
+    <w:p>
+      <w:pPr>
+        <w:pStyle w:val="Heading2"/>
+        <w:rPr>
+          <w:lang w:val="en-US"/>
+        </w:rPr>
+      </w:pPr>
+      <w:r>
+        <w:rPr>
+          <w:lang w:val="en-US"/>
+        </w:rPr>
+        <w:t>Inserting your own code</w:t>
+      </w:r>
+    </w:p>
+    <w:p>
+      <w:pPr>
+        <w:rPr>
+          <w:lang w:val="en-US"/>
+        </w:rPr>
+      </w:pPr>
+      <w:r>
+        <w:rPr>
+          <w:lang w:val="en-US"/>
+        </w:rPr>
+        <w:t xml:space="preserve">The code inherits all the normal Arduino libraries. </w:t>
+      </w:r>
+      <w:r>
+        <w:rPr>
+          <w:lang w:val="en-US"/>
+        </w:rPr>
+        <w:t>When starting out, it’s best to open the whole project in a reasonable editor such as notepad++. Open the whole folder as a workspace so you can quickly navigate between files.</w:t>
+      </w:r>
+    </w:p>
+    <w:p>
+      <w:pPr>
+        <w:rPr>
+          <w:lang w:val="en-US"/>
+        </w:rPr>
+      </w:pPr>
+      <w:r>
+        <w:rPr>
+          <w:lang w:val="en-US"/>
+        </w:rPr>
+        <w:t>Open userfunctions.ino</w:t>
+      </w:r>
+    </w:p>
+    <w:p>
+      <w:pPr>
+        <w:rPr>
+          <w:lang w:val="en-US"/>
+        </w:rPr>
+      </w:pPr>
+      <w:r>
+        <w:rPr>
+          <w:lang w:val="en-US"/>
+        </w:rPr>
+        <w:t xml:space="preserve">Write a simple function, such as </w:t>
+      </w:r>
+    </w:p>
+    <w:p>
+      <w:pPr>
+        <w:rPr>
+          <w:lang w:val="en-US"/>
+        </w:rPr>
+      </w:pPr>
       <w:r>
         <w:rPr>
           <w:noProof/>
-        </w:rPr>
-        <w:t>4</w:t>
-      </w:r>
-      <w:r>
-        <w:rPr>
-          <w:noProof/>
-        </w:rPr>
-        <w:fldChar w:fldCharType="end"/>
-      </w:r>
-      <w:r>
-        <w:t xml:space="preserve"> Hardware Testing and Override View</w:t>
-      </w:r>
-    </w:p>
-    <w:p>
-      <w:pPr>
-        <w:pStyle w:val="Heading2"/>
-        <w:rPr>
-          <w:lang w:val="en-US"/>
-        </w:rPr>
-      </w:pPr>
-      <w:r>
-        <w:rPr>
-          <w:lang w:val="en-US"/>
-        </w:rPr>
-        <w:t>Inserting your own code</w:t>
-      </w:r>
-    </w:p>
-    <w:p>
-      <w:pPr>
-        <w:rPr>
-          <w:lang w:val="en-US"/>
-        </w:rPr>
-      </w:pPr>
-      <w:r>
-        <w:rPr>
-          <w:lang w:val="en-US"/>
-        </w:rPr>
-        <w:t xml:space="preserve">The code inherits all the normal Arduino libraries. </w:t>
-      </w:r>
-      <w:r>
-        <w:rPr>
-          <w:lang w:val="en-US"/>
-        </w:rPr>
-        <w:t>When starting out, it’s best to open the whole project in a reasonable editor such as notepad++. Open the whole folder as a workspace so you can quickly navigate between files.</w:t>
-      </w:r>
-    </w:p>
-    <w:p>
-      <w:pPr>
-        <w:rPr>
-          <w:lang w:val="en-US"/>
-        </w:rPr>
-      </w:pPr>
-      <w:r>
-        <w:rPr>
-          <w:lang w:val="en-US"/>
-        </w:rPr>
-        <w:t xml:space="preserve">Open </w:t>
-      </w:r>
-      <w:proofErr w:type="spellStart"/>
-      <w:r>
-        <w:rPr>
-          <w:lang w:val="en-US"/>
-        </w:rPr>
-        <w:t>userfunctions.ino</w:t>
-      </w:r>
-      <w:proofErr w:type="spellEnd"/>
-    </w:p>
-    <w:p>
-      <w:pPr>
-        <w:rPr>
-          <w:lang w:val="en-US"/>
-        </w:rPr>
-      </w:pPr>
-      <w:r>
-        <w:rPr>
-          <w:lang w:val="en-US"/>
-        </w:rPr>
-        <w:t xml:space="preserve">Write a simple function, such as </w:t>
-      </w:r>
-    </w:p>
-    <w:p>
-      <w:pPr>
-        <w:rPr>
-          <w:lang w:val="en-US"/>
-        </w:rPr>
-      </w:pPr>
-      <w:r>
-        <w:rPr>
           <w:lang w:val="en-US"/>
         </w:rPr>
         <w:drawing>
@@ -1527,30 +1429,14 @@
         <w:rPr>
           <w:lang w:val="en-US"/>
         </w:rPr>
-        <w:t xml:space="preserve">Make sure you add the prototype of the function to the </w:t>
-      </w:r>
-      <w:proofErr w:type="spellStart"/>
-      <w:r>
-        <w:rPr>
-          <w:lang w:val="en-US"/>
-        </w:rPr>
-        <w:t>userfunctions.h</w:t>
-      </w:r>
-      <w:proofErr w:type="spellEnd"/>
-      <w:r>
-        <w:rPr>
-          <w:lang w:val="en-US"/>
-        </w:rPr>
-        <w:t xml:space="preserve"> file. Then you head over to the </w:t>
-      </w:r>
-      <w:proofErr w:type="spellStart"/>
+        <w:t xml:space="preserve">Make sure you add the prototype of the function to the userfunctions.h file. Then you head over to the </w:t>
+      </w:r>
       <w:r>
         <w:rPr>
           <w:lang w:val="en-US"/>
         </w:rPr>
         <w:t>TunerStudio_OS_Dev.ino</w:t>
       </w:r>
-      <w:proofErr w:type="spellEnd"/>
       <w:r>
         <w:rPr>
           <w:lang w:val="en-US"/>
@@ -1610,21 +1496,7 @@
         <w:rPr>
           <w:lang w:val="en-US"/>
         </w:rPr>
-        <w:t xml:space="preserve">task schedulers in </w:t>
-      </w:r>
-      <w:proofErr w:type="spellStart"/>
-      <w:r>
-        <w:rPr>
-          <w:lang w:val="en-US"/>
-        </w:rPr>
-        <w:t>TunerStudio_OS_Dev.ino</w:t>
-      </w:r>
-      <w:proofErr w:type="spellEnd"/>
-      <w:r>
-        <w:rPr>
-          <w:lang w:val="en-US"/>
-        </w:rPr>
-        <w:t>, it gets messy fast.</w:t>
+        <w:t>task schedulers in TunerStudio_OS_Dev.ino, it gets messy fast.</w:t>
       </w:r>
     </w:p>
     <w:p>
@@ -1642,16 +1514,26 @@
         <w:rPr>
           <w:lang w:val="en-US"/>
         </w:rPr>
-        <w:t xml:space="preserve">Note how we are using </w:t>
-      </w:r>
-      <w:proofErr w:type="spellStart"/>
-      <w:r>
-        <w:rPr>
-          <w:lang w:val="en-US"/>
-        </w:rPr>
-        <w:t>setDigitalPort</w:t>
-      </w:r>
-      <w:proofErr w:type="spellEnd"/>
+        <w:t xml:space="preserve">Note how we are using setDigitalPort </w:t>
+      </w:r>
+      <w:r>
+        <w:rPr>
+          <w:lang w:val="en-US"/>
+        </w:rPr>
+        <w:t>and readDigitalPort</w:t>
+      </w:r>
+      <w:r>
+        <w:rPr>
+          <w:lang w:val="en-US"/>
+        </w:rPr>
+        <w:t>instead of</w:t>
+      </w:r>
+      <w:r>
+        <w:rPr>
+          <w:lang w:val="en-US"/>
+        </w:rPr>
+        <w:t xml:space="preserve"> digitalRead and</w:t>
+      </w:r>
       <w:r>
         <w:rPr>
           <w:lang w:val="en-US"/>
@@ -1662,62 +1544,8 @@
         <w:rPr>
           <w:lang w:val="en-US"/>
         </w:rPr>
-        <w:t xml:space="preserve">and </w:t>
-      </w:r>
-      <w:proofErr w:type="spellStart"/>
-      <w:r>
-        <w:rPr>
-          <w:lang w:val="en-US"/>
-        </w:rPr>
-        <w:t>readDigitalPort</w:t>
-      </w:r>
-      <w:r>
-        <w:rPr>
-          <w:lang w:val="en-US"/>
-        </w:rPr>
-        <w:t>instead</w:t>
-      </w:r>
-      <w:proofErr w:type="spellEnd"/>
-      <w:r>
-        <w:rPr>
-          <w:lang w:val="en-US"/>
-        </w:rPr>
-        <w:t xml:space="preserve"> of</w:t>
-      </w:r>
-      <w:r>
-        <w:rPr>
-          <w:lang w:val="en-US"/>
-        </w:rPr>
-        <w:t xml:space="preserve"> </w:t>
-      </w:r>
-      <w:proofErr w:type="spellStart"/>
-      <w:r>
-        <w:rPr>
-          <w:lang w:val="en-US"/>
-        </w:rPr>
-        <w:t>digitalRead</w:t>
-      </w:r>
-      <w:proofErr w:type="spellEnd"/>
-      <w:r>
-        <w:rPr>
-          <w:lang w:val="en-US"/>
-        </w:rPr>
-        <w:t xml:space="preserve"> and</w:t>
-      </w:r>
-      <w:r>
-        <w:rPr>
-          <w:lang w:val="en-US"/>
-        </w:rPr>
-        <w:t xml:space="preserve"> </w:t>
-      </w:r>
-      <w:proofErr w:type="spellStart"/>
-      <w:r>
-        <w:rPr>
-          <w:lang w:val="en-US"/>
-        </w:rPr>
         <w:t>digitalWrite</w:t>
       </w:r>
-      <w:proofErr w:type="spellEnd"/>
       <w:r>
         <w:rPr>
           <w:lang w:val="en-US"/>
@@ -1739,6 +1567,7 @@
       </w:pPr>
       <w:r>
         <w:rPr>
+          <w:noProof/>
           <w:lang w:val="en-US"/>
         </w:rPr>
         <w:lastRenderedPageBreak/>
@@ -1798,6 +1627,7 @@
       </w:pPr>
       <w:r>
         <w:rPr>
+          <w:noProof/>
           <w:lang w:val="en-US"/>
         </w:rPr>
         <w:drawing>
@@ -1847,24 +1677,14 @@
       <w:r>
         <w:t xml:space="preserve">Figure </w:t>
       </w:r>
-      <w:r>
-        <w:fldChar w:fldCharType="begin"/>
-      </w:r>
-      <w:r>
-        <w:instrText xml:space="preserve"> SEQ Figure \* ARABIC </w:instrText>
-      </w:r>
-      <w:r>
-        <w:fldChar w:fldCharType="separate"/>
-      </w:r>
-      <w:r>
-        <w:rPr>
-          <w:noProof/>
-        </w:rPr>
-        <w:t>5</w:t>
-      </w:r>
-      <w:r>
-        <w:fldChar w:fldCharType="end"/>
-      </w:r>
+      <w:fldSimple w:instr=" SEQ Figure \* ARABIC ">
+        <w:r>
+          <w:rPr>
+            <w:noProof/>
+          </w:rPr>
+          <w:t>5</w:t>
+        </w:r>
+      </w:fldSimple>
       <w:r>
         <w:t xml:space="preserve"> Example of Low Pass filter. Alpha of approximately200</w:t>
       </w:r>

</xml_diff>

<commit_message>
Documentation for 04 release
</commit_message>
<xml_diff>
--- a/doc/TunerStudio_OS_Dev_Manual.docx
+++ b/doc/TunerStudio_OS_Dev_Manual.docx
@@ -45,7 +45,20 @@
         <w:rPr>
           <w:lang w:val="en-US"/>
         </w:rPr>
-        <w:t>3</w:t>
+        <w:t>4</w:t>
+      </w:r>
+    </w:p>
+    <w:p>
+      <w:pPr>
+        <w:rPr>
+          <w:lang w:val="en-US"/>
+        </w:rPr>
+      </w:pPr>
+      <w:r>
+        <w:rPr>
+          <w:lang w:val="en-US"/>
+        </w:rPr>
+        <w:t>02</w:t>
       </w:r>
       <w:r>
         <w:rPr>
@@ -53,37 +66,26 @@
         </w:rPr>
         <w:t xml:space="preserve"> </w:t>
       </w:r>
-    </w:p>
-    <w:p>
-      <w:pPr>
-        <w:rPr>
-          <w:lang w:val="en-US"/>
-        </w:rPr>
-      </w:pPr>
-      <w:r>
-        <w:rPr>
-          <w:lang w:val="en-US"/>
-        </w:rPr>
-        <w:t>27</w:t>
-      </w:r>
-      <w:r>
-        <w:rPr>
-          <w:lang w:val="en-US"/>
-        </w:rPr>
-        <w:t xml:space="preserve"> </w:t>
-      </w:r>
-      <w:r>
-        <w:rPr>
-          <w:lang w:val="en-US"/>
-        </w:rPr>
-        <w:t>August</w:t>
-      </w:r>
-      <w:r>
-        <w:rPr>
-          <w:lang w:val="en-US"/>
-        </w:rPr>
-        <w:t xml:space="preserve"> 2023</w:t>
-      </w:r>
+      <w:r>
+        <w:rPr>
+          <w:lang w:val="en-US"/>
+        </w:rPr>
+        <w:t>February</w:t>
+      </w:r>
+      <w:r>
+        <w:rPr>
+          <w:lang w:val="en-US"/>
+        </w:rPr>
+        <w:t xml:space="preserve"> 202</w:t>
+      </w:r>
+      <w:r>
+        <w:rPr>
+          <w:lang w:val="en-US"/>
+        </w:rPr>
+        <w:t>4</w:t>
+      </w:r>
+      <w:bookmarkStart w:id="0" w:name="_GoBack"/>
+      <w:bookmarkEnd w:id="0"/>
     </w:p>
     <w:p>
       <w:pPr>
@@ -155,7 +157,7 @@
           <w:r>
             <w:fldChar w:fldCharType="separate"/>
           </w:r>
-          <w:hyperlink w:anchor="_Toc144036067" w:history="1">
+          <w:hyperlink w:anchor="_Toc157949799" w:history="1">
             <w:r>
               <w:rPr>
                 <w:rStyle w:val="Hyperlink"/>
@@ -200,7 +202,7 @@
                 <w:noProof/>
                 <w:webHidden/>
               </w:rPr>
-              <w:instrText xml:space="preserve"> PAGEREF _Toc144036067 \h </w:instrText>
+              <w:instrText xml:space="preserve"> PAGEREF _Toc157949799 \h </w:instrText>
             </w:r>
             <w:r>
               <w:rPr>
@@ -246,7 +248,7 @@
               <w14:ligatures w14:val="none"/>
             </w:rPr>
           </w:pPr>
-          <w:hyperlink w:anchor="_Toc144036068" w:history="1">
+          <w:hyperlink w:anchor="_Toc157949800" w:history="1">
             <w:r>
               <w:rPr>
                 <w:rStyle w:val="Hyperlink"/>
@@ -292,7 +294,7 @@
                 <w:noProof/>
                 <w:webHidden/>
               </w:rPr>
-              <w:instrText xml:space="preserve"> PAGEREF _Toc144036068 \h </w:instrText>
+              <w:instrText xml:space="preserve"> PAGEREF _Toc157949800 \h </w:instrText>
             </w:r>
             <w:r>
               <w:rPr>
@@ -338,7 +340,7 @@
               <w14:ligatures w14:val="none"/>
             </w:rPr>
           </w:pPr>
-          <w:hyperlink w:anchor="_Toc144036069" w:history="1">
+          <w:hyperlink w:anchor="_Toc157949801" w:history="1">
             <w:r>
               <w:rPr>
                 <w:rStyle w:val="Hyperlink"/>
@@ -384,7 +386,7 @@
                 <w:noProof/>
                 <w:webHidden/>
               </w:rPr>
-              <w:instrText xml:space="preserve"> PAGEREF _Toc144036069 \h </w:instrText>
+              <w:instrText xml:space="preserve"> PAGEREF _Toc157949801 \h </w:instrText>
             </w:r>
             <w:r>
               <w:rPr>
@@ -430,7 +432,7 @@
               <w14:ligatures w14:val="none"/>
             </w:rPr>
           </w:pPr>
-          <w:hyperlink w:anchor="_Toc144036070" w:history="1">
+          <w:hyperlink w:anchor="_Toc157949802" w:history="1">
             <w:r>
               <w:rPr>
                 <w:rStyle w:val="Hyperlink"/>
@@ -474,7 +476,7 @@
                 <w:noProof/>
                 <w:webHidden/>
               </w:rPr>
-              <w:instrText xml:space="preserve"> PAGEREF _Toc144036070 \h </w:instrText>
+              <w:instrText xml:space="preserve"> PAGEREF _Toc157949802 \h </w:instrText>
             </w:r>
             <w:r>
               <w:rPr>
@@ -520,7 +522,7 @@
               <w14:ligatures w14:val="none"/>
             </w:rPr>
           </w:pPr>
-          <w:hyperlink w:anchor="_Toc144036071" w:history="1">
+          <w:hyperlink w:anchor="_Toc157949803" w:history="1">
             <w:r>
               <w:rPr>
                 <w:rStyle w:val="Hyperlink"/>
@@ -566,7 +568,7 @@
                 <w:noProof/>
                 <w:webHidden/>
               </w:rPr>
-              <w:instrText xml:space="preserve"> PAGEREF _Toc144036071 \h </w:instrText>
+              <w:instrText xml:space="preserve"> PAGEREF _Toc157949803 \h </w:instrText>
             </w:r>
             <w:r>
               <w:rPr>
@@ -612,7 +614,7 @@
               <w14:ligatures w14:val="none"/>
             </w:rPr>
           </w:pPr>
-          <w:hyperlink w:anchor="_Toc144036072" w:history="1">
+          <w:hyperlink w:anchor="_Toc157949804" w:history="1">
             <w:r>
               <w:rPr>
                 <w:rStyle w:val="Hyperlink"/>
@@ -658,7 +660,7 @@
                 <w:noProof/>
                 <w:webHidden/>
               </w:rPr>
-              <w:instrText xml:space="preserve"> PAGEREF _Toc144036072 \h </w:instrText>
+              <w:instrText xml:space="preserve"> PAGEREF _Toc157949804 \h </w:instrText>
             </w:r>
             <w:r>
               <w:rPr>
@@ -704,7 +706,7 @@
               <w14:ligatures w14:val="none"/>
             </w:rPr>
           </w:pPr>
-          <w:hyperlink w:anchor="_Toc144036073" w:history="1">
+          <w:hyperlink w:anchor="_Toc157949805" w:history="1">
             <w:r>
               <w:rPr>
                 <w:rStyle w:val="Hyperlink"/>
@@ -750,7 +752,7 @@
                 <w:noProof/>
                 <w:webHidden/>
               </w:rPr>
-              <w:instrText xml:space="preserve"> PAGEREF _Toc144036073 \h </w:instrText>
+              <w:instrText xml:space="preserve"> PAGEREF _Toc157949805 \h </w:instrText>
             </w:r>
             <w:r>
               <w:rPr>
@@ -796,7 +798,7 @@
               <w14:ligatures w14:val="none"/>
             </w:rPr>
           </w:pPr>
-          <w:hyperlink w:anchor="_Toc144036074" w:history="1">
+          <w:hyperlink w:anchor="_Toc157949806" w:history="1">
             <w:r>
               <w:rPr>
                 <w:rStyle w:val="Hyperlink"/>
@@ -842,7 +844,7 @@
                 <w:noProof/>
                 <w:webHidden/>
               </w:rPr>
-              <w:instrText xml:space="preserve"> PAGEREF _Toc144036074 \h </w:instrText>
+              <w:instrText xml:space="preserve"> PAGEREF _Toc157949806 \h </w:instrText>
             </w:r>
             <w:r>
               <w:rPr>
@@ -888,7 +890,7 @@
               <w14:ligatures w14:val="none"/>
             </w:rPr>
           </w:pPr>
-          <w:hyperlink w:anchor="_Toc144036075" w:history="1">
+          <w:hyperlink w:anchor="_Toc157949807" w:history="1">
             <w:r>
               <w:rPr>
                 <w:rStyle w:val="Hyperlink"/>
@@ -934,7 +936,7 @@
                 <w:noProof/>
                 <w:webHidden/>
               </w:rPr>
-              <w:instrText xml:space="preserve"> PAGEREF _Toc144036075 \h </w:instrText>
+              <w:instrText xml:space="preserve"> PAGEREF _Toc157949807 \h </w:instrText>
             </w:r>
             <w:r>
               <w:rPr>
@@ -980,7 +982,7 @@
               <w14:ligatures w14:val="none"/>
             </w:rPr>
           </w:pPr>
-          <w:hyperlink w:anchor="_Toc144036076" w:history="1">
+          <w:hyperlink w:anchor="_Toc157949808" w:history="1">
             <w:r>
               <w:rPr>
                 <w:rStyle w:val="Hyperlink"/>
@@ -1026,7 +1028,7 @@
                 <w:noProof/>
                 <w:webHidden/>
               </w:rPr>
-              <w:instrText xml:space="preserve"> PAGEREF _Toc144036076 \h </w:instrText>
+              <w:instrText xml:space="preserve"> PAGEREF _Toc157949808 \h </w:instrText>
             </w:r>
             <w:r>
               <w:rPr>
@@ -1072,7 +1074,7 @@
               <w14:ligatures w14:val="none"/>
             </w:rPr>
           </w:pPr>
-          <w:hyperlink w:anchor="_Toc144036077" w:history="1">
+          <w:hyperlink w:anchor="_Toc157949809" w:history="1">
             <w:r>
               <w:rPr>
                 <w:rStyle w:val="Hyperlink"/>
@@ -1118,7 +1120,7 @@
                 <w:noProof/>
                 <w:webHidden/>
               </w:rPr>
-              <w:instrText xml:space="preserve"> PAGEREF _Toc144036077 \h </w:instrText>
+              <w:instrText xml:space="preserve"> PAGEREF _Toc157949809 \h </w:instrText>
             </w:r>
             <w:r>
               <w:rPr>
@@ -1164,7 +1166,7 @@
               <w14:ligatures w14:val="none"/>
             </w:rPr>
           </w:pPr>
-          <w:hyperlink w:anchor="_Toc144036078" w:history="1">
+          <w:hyperlink w:anchor="_Toc157949810" w:history="1">
             <w:r>
               <w:rPr>
                 <w:rStyle w:val="Hyperlink"/>
@@ -1189,7 +1191,7 @@
                 <w:noProof/>
                 <w:lang w:val="en-US"/>
               </w:rPr>
-              <w:t>Master Caution</w:t>
+              <w:t>Master Caution Indicator</w:t>
             </w:r>
             <w:r>
               <w:rPr>
@@ -1210,7 +1212,7 @@
                 <w:noProof/>
                 <w:webHidden/>
               </w:rPr>
-              <w:instrText xml:space="preserve"> PAGEREF _Toc144036078 \h </w:instrText>
+              <w:instrText xml:space="preserve"> PAGEREF _Toc157949810 \h </w:instrText>
             </w:r>
             <w:r>
               <w:rPr>
@@ -1256,7 +1258,7 @@
               <w14:ligatures w14:val="none"/>
             </w:rPr>
           </w:pPr>
-          <w:hyperlink w:anchor="_Toc144036079" w:history="1">
+          <w:hyperlink w:anchor="_Toc157949811" w:history="1">
             <w:r>
               <w:rPr>
                 <w:rStyle w:val="Hyperlink"/>
@@ -1302,7 +1304,7 @@
                 <w:noProof/>
                 <w:webHidden/>
               </w:rPr>
-              <w:instrText xml:space="preserve"> PAGEREF _Toc144036079 \h </w:instrText>
+              <w:instrText xml:space="preserve"> PAGEREF _Toc157949811 \h </w:instrText>
             </w:r>
             <w:r>
               <w:rPr>
@@ -1348,7 +1350,7 @@
               <w14:ligatures w14:val="none"/>
             </w:rPr>
           </w:pPr>
-          <w:hyperlink w:anchor="_Toc144036080" w:history="1">
+          <w:hyperlink w:anchor="_Toc157949812" w:history="1">
             <w:r>
               <w:rPr>
                 <w:rStyle w:val="Hyperlink"/>
@@ -1394,7 +1396,7 @@
                 <w:noProof/>
                 <w:webHidden/>
               </w:rPr>
-              <w:instrText xml:space="preserve"> PAGEREF _Toc144036080 \h </w:instrText>
+              <w:instrText xml:space="preserve"> PAGEREF _Toc157949812 \h </w:instrText>
             </w:r>
             <w:r>
               <w:rPr>
@@ -1440,7 +1442,7 @@
               <w14:ligatures w14:val="none"/>
             </w:rPr>
           </w:pPr>
-          <w:hyperlink w:anchor="_Toc144036081" w:history="1">
+          <w:hyperlink w:anchor="_Toc157949813" w:history="1">
             <w:r>
               <w:rPr>
                 <w:rStyle w:val="Hyperlink"/>
@@ -1486,7 +1488,7 @@
                 <w:noProof/>
                 <w:webHidden/>
               </w:rPr>
-              <w:instrText xml:space="preserve"> PAGEREF _Toc144036081 \h </w:instrText>
+              <w:instrText xml:space="preserve"> PAGEREF _Toc157949813 \h </w:instrText>
             </w:r>
             <w:r>
               <w:rPr>
@@ -1506,7 +1508,7 @@
                 <w:noProof/>
                 <w:webHidden/>
               </w:rPr>
-              <w:t>12</w:t>
+              <w:t>13</w:t>
             </w:r>
             <w:r>
               <w:rPr>
@@ -1532,7 +1534,7 @@
               <w14:ligatures w14:val="none"/>
             </w:rPr>
           </w:pPr>
-          <w:hyperlink w:anchor="_Toc144036082" w:history="1">
+          <w:hyperlink w:anchor="_Toc157949814" w:history="1">
             <w:r>
               <w:rPr>
                 <w:rStyle w:val="Hyperlink"/>
@@ -1578,7 +1580,7 @@
                 <w:noProof/>
                 <w:webHidden/>
               </w:rPr>
-              <w:instrText xml:space="preserve"> PAGEREF _Toc144036082 \h </w:instrText>
+              <w:instrText xml:space="preserve"> PAGEREF _Toc157949814 \h </w:instrText>
             </w:r>
             <w:r>
               <w:rPr>
@@ -1624,7 +1626,7 @@
               <w14:ligatures w14:val="none"/>
             </w:rPr>
           </w:pPr>
-          <w:hyperlink w:anchor="_Toc144036083" w:history="1">
+          <w:hyperlink w:anchor="_Toc157949815" w:history="1">
             <w:r>
               <w:rPr>
                 <w:rStyle w:val="Hyperlink"/>
@@ -1668,7 +1670,7 @@
                 <w:noProof/>
                 <w:webHidden/>
               </w:rPr>
-              <w:instrText xml:space="preserve"> PAGEREF _Toc144036083 \h </w:instrText>
+              <w:instrText xml:space="preserve"> PAGEREF _Toc157949815 \h </w:instrText>
             </w:r>
             <w:r>
               <w:rPr>
@@ -1688,7 +1690,7 @@
                 <w:noProof/>
                 <w:webHidden/>
               </w:rPr>
-              <w:t>14</w:t>
+              <w:t>16</w:t>
             </w:r>
             <w:r>
               <w:rPr>
@@ -1714,7 +1716,7 @@
               <w14:ligatures w14:val="none"/>
             </w:rPr>
           </w:pPr>
-          <w:hyperlink w:anchor="_Toc144036084" w:history="1">
+          <w:hyperlink w:anchor="_Toc157949816" w:history="1">
             <w:r>
               <w:rPr>
                 <w:rStyle w:val="Hyperlink"/>
@@ -1758,7 +1760,7 @@
                 <w:noProof/>
                 <w:webHidden/>
               </w:rPr>
-              <w:instrText xml:space="preserve"> PAGEREF _Toc144036084 \h </w:instrText>
+              <w:instrText xml:space="preserve"> PAGEREF _Toc157949816 \h </w:instrText>
             </w:r>
             <w:r>
               <w:rPr>
@@ -1778,7 +1780,7 @@
                 <w:noProof/>
                 <w:webHidden/>
               </w:rPr>
-              <w:t>14</w:t>
+              <w:t>16</w:t>
             </w:r>
             <w:r>
               <w:rPr>
@@ -1804,7 +1806,7 @@
               <w14:ligatures w14:val="none"/>
             </w:rPr>
           </w:pPr>
-          <w:hyperlink w:anchor="_Toc144036085" w:history="1">
+          <w:hyperlink w:anchor="_Toc157949817" w:history="1">
             <w:r>
               <w:rPr>
                 <w:rStyle w:val="Hyperlink"/>
@@ -1848,7 +1850,7 @@
                 <w:noProof/>
                 <w:webHidden/>
               </w:rPr>
-              <w:instrText xml:space="preserve"> PAGEREF _Toc144036085 \h </w:instrText>
+              <w:instrText xml:space="preserve"> PAGEREF _Toc157949817 \h </w:instrText>
             </w:r>
             <w:r>
               <w:rPr>
@@ -1868,7 +1870,7 @@
                 <w:noProof/>
                 <w:webHidden/>
               </w:rPr>
-              <w:t>14</w:t>
+              <w:t>16</w:t>
             </w:r>
             <w:r>
               <w:rPr>
@@ -1894,7 +1896,7 @@
               <w14:ligatures w14:val="none"/>
             </w:rPr>
           </w:pPr>
-          <w:hyperlink w:anchor="_Toc144036086" w:history="1">
+          <w:hyperlink w:anchor="_Toc157949818" w:history="1">
             <w:r>
               <w:rPr>
                 <w:rStyle w:val="Hyperlink"/>
@@ -1938,7 +1940,7 @@
                 <w:noProof/>
                 <w:webHidden/>
               </w:rPr>
-              <w:instrText xml:space="preserve"> PAGEREF _Toc144036086 \h </w:instrText>
+              <w:instrText xml:space="preserve"> PAGEREF _Toc157949818 \h </w:instrText>
             </w:r>
             <w:r>
               <w:rPr>
@@ -1958,7 +1960,7 @@
                 <w:noProof/>
                 <w:webHidden/>
               </w:rPr>
-              <w:t>15</w:t>
+              <w:t>17</w:t>
             </w:r>
             <w:r>
               <w:rPr>
@@ -1984,7 +1986,7 @@
               <w14:ligatures w14:val="none"/>
             </w:rPr>
           </w:pPr>
-          <w:hyperlink w:anchor="_Toc144036087" w:history="1">
+          <w:hyperlink w:anchor="_Toc157949819" w:history="1">
             <w:r>
               <w:rPr>
                 <w:rStyle w:val="Hyperlink"/>
@@ -2028,7 +2030,7 @@
                 <w:noProof/>
                 <w:webHidden/>
               </w:rPr>
-              <w:instrText xml:space="preserve"> PAGEREF _Toc144036087 \h </w:instrText>
+              <w:instrText xml:space="preserve"> PAGEREF _Toc157949819 \h </w:instrText>
             </w:r>
             <w:r>
               <w:rPr>
@@ -2048,7 +2050,7 @@
                 <w:noProof/>
                 <w:webHidden/>
               </w:rPr>
-              <w:t>15</w:t>
+              <w:t>17</w:t>
             </w:r>
             <w:r>
               <w:rPr>
@@ -2083,8 +2085,6 @@
         </w:rPr>
         <w:br w:type="page"/>
       </w:r>
-      <w:bookmarkStart w:id="0" w:name="_GoBack"/>
-      <w:bookmarkEnd w:id="0"/>
     </w:p>
     <w:p>
       <w:pPr>
@@ -2100,7 +2100,7 @@
           <w:lang w:val="en-US"/>
         </w:rPr>
       </w:pPr>
-      <w:bookmarkStart w:id="1" w:name="_Toc144036067"/>
+      <w:bookmarkStart w:id="1" w:name="_Toc157949799"/>
       <w:r>
         <w:t>Summary</w:t>
       </w:r>
@@ -2474,7 +2474,7 @@
           <w:lang w:val="en-US"/>
         </w:rPr>
       </w:pPr>
-      <w:bookmarkStart w:id="2" w:name="_Toc144036068"/>
+      <w:bookmarkStart w:id="2" w:name="_Toc157949800"/>
       <w:r>
         <w:rPr>
           <w:lang w:val="en-US"/>
@@ -2508,7 +2508,7 @@
           <w:lang w:val="en-US"/>
         </w:rPr>
       </w:pPr>
-      <w:bookmarkStart w:id="3" w:name="_Toc144036069"/>
+      <w:bookmarkStart w:id="3" w:name="_Toc157949801"/>
       <w:r>
         <w:rPr>
           <w:lang w:val="en-US"/>
@@ -3184,7 +3184,7 @@
       <w:pPr>
         <w:pStyle w:val="Heading2"/>
       </w:pPr>
-      <w:bookmarkStart w:id="4" w:name="_Toc144036070"/>
+      <w:bookmarkStart w:id="4" w:name="_Toc157949802"/>
       <w:r>
         <w:t>Read Port Data and Control Outputs</w:t>
       </w:r>
@@ -3594,7 +3594,7 @@
           <w:lang w:val="en-US"/>
         </w:rPr>
       </w:pPr>
-      <w:bookmarkStart w:id="5" w:name="_Toc144036071"/>
+      <w:bookmarkStart w:id="5" w:name="_Toc157949803"/>
       <w:r>
         <w:rPr>
           <w:lang w:val="en-US"/>
@@ -4046,6 +4046,33 @@
           <w:lang w:val="en-US"/>
         </w:rPr>
       </w:pPr>
+      <w:r>
+        <w:rPr>
+          <w:lang w:val="en-US"/>
+        </w:rPr>
+        <w:t xml:space="preserve">You will notice there are a number of example variables in config 2 and the </w:t>
+      </w:r>
+      <w:proofErr w:type="spellStart"/>
+      <w:r>
+        <w:rPr>
+          <w:lang w:val="en-US"/>
+        </w:rPr>
+        <w:t>Out_TS</w:t>
+      </w:r>
+      <w:proofErr w:type="spellEnd"/>
+      <w:r>
+        <w:rPr>
+          <w:lang w:val="en-US"/>
+        </w:rPr>
+        <w:t xml:space="preserve"> function. They are grouped together as examples for you to copy or edit. You can safely remove them for your project.</w:t>
+      </w:r>
+    </w:p>
+    <w:p>
+      <w:pPr>
+        <w:rPr>
+          <w:lang w:val="en-US"/>
+        </w:rPr>
+      </w:pPr>
     </w:p>
     <w:p>
       <w:pPr>
@@ -4054,7 +4081,7 @@
           <w:lang w:val="en-US"/>
         </w:rPr>
       </w:pPr>
-      <w:bookmarkStart w:id="6" w:name="_Toc144036072"/>
+      <w:bookmarkStart w:id="6" w:name="_Toc157949804"/>
       <w:r>
         <w:rPr>
           <w:lang w:val="en-US"/>
@@ -4367,6 +4394,7 @@
     </w:p>
     <w:p>
       <w:r>
+        <w:lastRenderedPageBreak/>
         <w:t xml:space="preserve">Make sure you insert your variable in exactly the same order as in the </w:t>
       </w:r>
       <w:proofErr w:type="spellStart"/>
@@ -4414,7 +4442,6 @@
     </w:p>
     <w:p>
       <w:r>
-        <w:lastRenderedPageBreak/>
         <w:t xml:space="preserve">It is also possible to exactly specify each byte </w:t>
       </w:r>
       <w:proofErr w:type="gramStart"/>
@@ -4500,7 +4527,13 @@
     </w:p>
     <w:p>
       <w:r>
-        <w:t xml:space="preserve">If you have comms issues after an update to the </w:t>
+        <w:t>If you have comms issues</w:t>
+      </w:r>
+      <w:r>
+        <w:t xml:space="preserve"> resulting in an intermittent dropout and reset</w:t>
+      </w:r>
+      <w:r>
+        <w:t xml:space="preserve"> after an update to the </w:t>
       </w:r>
       <w:proofErr w:type="spellStart"/>
       <w:r>
@@ -4726,7 +4759,7 @@
           <w:lang w:val="en-US"/>
         </w:rPr>
       </w:pPr>
-      <w:bookmarkStart w:id="7" w:name="_Toc144036073"/>
+      <w:bookmarkStart w:id="7" w:name="_Toc157949805"/>
       <w:r>
         <w:rPr>
           <w:lang w:val="en-US"/>
@@ -5039,7 +5072,7 @@
                                   <w:rFonts w:hAnsi="Calibri"/>
                                   <w:color w:val="FFFFFF" w:themeColor="light1"/>
                                 </w:rPr>
-                                <w:t>RAM</w:t>
+                                <w:t>SRAM</w:t>
                               </w:r>
                             </w:p>
                           </w:txbxContent>
@@ -5870,7 +5903,7 @@
                             <w:rFonts w:hAnsi="Calibri"/>
                             <w:color w:val="FFFFFF" w:themeColor="light1"/>
                           </w:rPr>
-                          <w:t>RAM</w:t>
+                          <w:t>SRAM</w:t>
                         </w:r>
                       </w:p>
                     </w:txbxContent>
@@ -6553,6 +6586,9 @@
         <w:keepNext/>
       </w:pPr>
       <w:r>
+        <w:rPr>
+          <w:noProof/>
+        </w:rPr>
         <w:drawing>
           <wp:inline distT="0" distB="0" distL="0" distR="0" wp14:anchorId="59E35B38" wp14:editId="0DD6420E">
             <wp:extent cx="6188710" cy="2786380"/>
@@ -6609,7 +6645,55 @@
         <w:t xml:space="preserve"> Example of Definition of Page 1 in TunerStudio.ini</w:t>
       </w:r>
     </w:p>
-    <w:p/>
+    <w:p>
+      <w:r>
+        <w:t xml:space="preserve">If you then want to display or </w:t>
+      </w:r>
+      <w:proofErr w:type="spellStart"/>
+      <w:r>
+        <w:t>datalog</w:t>
+      </w:r>
+      <w:proofErr w:type="spellEnd"/>
+      <w:r>
+        <w:t xml:space="preserve"> a variable. Make sure you also add it to the </w:t>
+      </w:r>
+      <w:r>
+        <w:t>[</w:t>
+      </w:r>
+      <w:proofErr w:type="spellStart"/>
+      <w:r>
+        <w:t>Datalog</w:t>
+      </w:r>
+      <w:proofErr w:type="spellEnd"/>
+      <w:r>
+        <w:t>]</w:t>
+      </w:r>
+      <w:r>
+        <w:t xml:space="preserve"> and </w:t>
+      </w:r>
+      <w:r>
+        <w:t>[</w:t>
+      </w:r>
+      <w:proofErr w:type="spellStart"/>
+      <w:r>
+        <w:t>GaugeConfigurations</w:t>
+      </w:r>
+      <w:proofErr w:type="spellEnd"/>
+      <w:r>
+        <w:t>]</w:t>
+      </w:r>
+      <w:r>
+        <w:t xml:space="preserve"> Sections after defining it in [</w:t>
+      </w:r>
+      <w:proofErr w:type="spellStart"/>
+      <w:r>
+        <w:t>OutputChannels</w:t>
+      </w:r>
+      <w:proofErr w:type="spellEnd"/>
+      <w:r>
+        <w:t>].</w:t>
+      </w:r>
+    </w:p>
     <w:p>
       <w:pPr>
         <w:rPr>
@@ -6624,7 +6708,7 @@
           <w:lang w:val="en-US"/>
         </w:rPr>
       </w:pPr>
-      <w:bookmarkStart w:id="8" w:name="_Toc144036074"/>
+      <w:bookmarkStart w:id="8" w:name="_Toc157949806"/>
       <w:r>
         <w:rPr>
           <w:lang w:val="en-US"/>
@@ -6672,7 +6756,7 @@
           <w:lang w:val="en-US"/>
         </w:rPr>
       </w:pPr>
-      <w:bookmarkStart w:id="9" w:name="_Toc144036075"/>
+      <w:bookmarkStart w:id="9" w:name="_Toc157949807"/>
       <w:r>
         <w:rPr>
           <w:lang w:val="en-US"/>
@@ -6688,7 +6772,7 @@
           <w:lang w:val="en-US"/>
         </w:rPr>
       </w:pPr>
-      <w:bookmarkStart w:id="10" w:name="_Toc144036076"/>
+      <w:bookmarkStart w:id="10" w:name="_Toc157949808"/>
       <w:r>
         <w:rPr>
           <w:lang w:val="en-US"/>
@@ -6822,7 +6906,7 @@
           <w:lang w:val="en-US"/>
         </w:rPr>
       </w:pPr>
-      <w:bookmarkStart w:id="11" w:name="_Toc144036077"/>
+      <w:bookmarkStart w:id="11" w:name="_Toc157949809"/>
       <w:r>
         <w:rPr>
           <w:lang w:val="en-US"/>
@@ -6853,7 +6937,19 @@
         <w:rPr>
           <w:lang w:val="en-US"/>
         </w:rPr>
-        <w:t>So just because there is a 100ms task, does not mean that task can take 100ms. On a single core processor like the AVR, all tasks must run sequentially.</w:t>
+        <w:t>So just because there is a 100ms task, does not mean that task can</w:t>
+      </w:r>
+      <w:r>
+        <w:rPr>
+          <w:lang w:val="en-US"/>
+        </w:rPr>
+        <w:t xml:space="preserve"> have a duration of</w:t>
+      </w:r>
+      <w:r>
+        <w:rPr>
+          <w:lang w:val="en-US"/>
+        </w:rPr>
+        <w:t xml:space="preserve"> 100ms. On a single core processor like the AVR, all tasks must run sequentially.</w:t>
       </w:r>
       <w:r>
         <w:rPr>
@@ -6879,7 +6975,13 @@
         <w:rPr>
           <w:lang w:val="en-US"/>
         </w:rPr>
-        <w:t xml:space="preserve"> intensive process (like updating a display) then perhaps consider.</w:t>
+        <w:t xml:space="preserve"> intensive process (like updating a display) then perhaps consider</w:t>
+      </w:r>
+      <w:r>
+        <w:rPr>
+          <w:lang w:val="en-US"/>
+        </w:rPr>
+        <w:t xml:space="preserve"> the following:</w:t>
       </w:r>
     </w:p>
     <w:p>
@@ -6897,6 +6999,7 @@
         <w:rPr>
           <w:lang w:val="en-US"/>
         </w:rPr>
+        <w:lastRenderedPageBreak/>
         <w:t>Updating the display over a few loops of the task</w:t>
       </w:r>
     </w:p>
@@ -6915,7 +7018,6 @@
         <w:rPr>
           <w:lang w:val="en-US"/>
         </w:rPr>
-        <w:lastRenderedPageBreak/>
         <w:t>Moving your code to slower tasks to prevent overflow. (you may not need to run everything at 5ms).</w:t>
       </w:r>
       <w:r>
@@ -6927,6 +7029,24 @@
     </w:p>
     <w:p>
       <w:pPr>
+        <w:pStyle w:val="ListParagraph"/>
+        <w:numPr>
+          <w:ilvl w:val="0"/>
+          <w:numId w:val="9"/>
+        </w:numPr>
+        <w:rPr>
+          <w:lang w:val="en-US"/>
+        </w:rPr>
+      </w:pPr>
+      <w:r>
+        <w:rPr>
+          <w:lang w:val="en-US"/>
+        </w:rPr>
+        <w:t>Developing a processor just to run that display and send data via serial or CAN.</w:t>
+      </w:r>
+    </w:p>
+    <w:p>
+      <w:pPr>
         <w:rPr>
           <w:lang w:val="en-US"/>
         </w:rPr>
@@ -6963,6 +7083,13 @@
         </w:rPr>
         <w:t xml:space="preserve">. </w:t>
       </w:r>
+    </w:p>
+    <w:p>
+      <w:pPr>
+        <w:rPr>
+          <w:lang w:val="en-US"/>
+        </w:rPr>
+      </w:pPr>
       <w:r>
         <w:rPr>
           <w:lang w:val="en-US"/>
@@ -7021,58 +7148,29 @@
         </w:rPr>
         <w:t xml:space="preserve"> are visible in Tuner Studio as indicators.</w:t>
       </w:r>
-    </w:p>
-    <w:p>
-      <w:pPr>
-        <w:rPr>
-          <w:lang w:val="en-US"/>
-        </w:rPr>
-      </w:pPr>
-      <w:proofErr w:type="gramStart"/>
-      <w:r>
-        <w:rPr>
-          <w:lang w:val="en-US"/>
-        </w:rPr>
-        <w:t>Also</w:t>
-      </w:r>
-      <w:proofErr w:type="gramEnd"/>
-      <w:r>
-        <w:rPr>
-          <w:lang w:val="en-US"/>
-        </w:rPr>
-        <w:t xml:space="preserve"> the loop timers are not all called at the same interval. You will notice how the </w:t>
-      </w:r>
-      <w:proofErr w:type="gramStart"/>
-      <w:r>
-        <w:rPr>
-          <w:lang w:val="en-US"/>
-        </w:rPr>
-        <w:t>timers</w:t>
-      </w:r>
-      <w:proofErr w:type="gramEnd"/>
-      <w:r>
-        <w:rPr>
-          <w:lang w:val="en-US"/>
-        </w:rPr>
-        <w:t xml:space="preserve"> remainder are compared to ==0 or ==1 etc. This means that the 20ms loop timer will</w:t>
-      </w:r>
-      <w:r>
-        <w:rPr>
-          <w:lang w:val="en-US"/>
-        </w:rPr>
-        <w:t xml:space="preserve"> attempt to start</w:t>
-      </w:r>
-      <w:r>
-        <w:rPr>
-          <w:lang w:val="en-US"/>
-        </w:rPr>
-        <w:t xml:space="preserve"> 1ms AFTER the 5ms loop starts. This helps to maintain accurate loop timing by not attempting to run all the tasks sequentially on the same 1ms loop.</w:t>
-      </w:r>
-      <w:r>
-        <w:rPr>
-          <w:lang w:val="en-US"/>
-        </w:rPr>
-        <w:t xml:space="preserve"> As a counter example, if we didn’t have this feature whatever was in the 5ms and 20ms and 50ms task would delay the start of 100ms task, but only when it all the timers line up. This would show up as jitter if for example the 100ms task was switching outputs on and off.</w:t>
+      <w:r>
+        <w:rPr>
+          <w:lang w:val="en-US"/>
+        </w:rPr>
+        <w:t xml:space="preserve"> If any of them are set the system warning </w:t>
+      </w:r>
+      <w:r>
+        <w:rPr>
+          <w:lang w:val="en-US"/>
+        </w:rPr>
+        <w:t>indicator</w:t>
+      </w:r>
+      <w:r>
+        <w:rPr>
+          <w:lang w:val="en-US"/>
+        </w:rPr>
+        <w:t xml:space="preserve"> will change</w:t>
+      </w:r>
+      <w:r>
+        <w:rPr>
+          <w:lang w:val="en-US"/>
+        </w:rPr>
+        <w:t>, this is a simple indicator to let you know you need to investigate something further.</w:t>
       </w:r>
     </w:p>
     <w:p>
@@ -7086,10 +7184,10 @@
           <w:lang w:val="en-US"/>
         </w:rPr>
         <w:drawing>
-          <wp:inline distT="0" distB="0" distL="0" distR="0" wp14:anchorId="130913D1" wp14:editId="0D0C6792">
-            <wp:extent cx="6188710" cy="1711325"/>
-            <wp:effectExtent l="0" t="0" r="2540" b="3175"/>
-            <wp:docPr id="1" name="Picture 1"/>
+          <wp:inline distT="0" distB="0" distL="0" distR="0" wp14:anchorId="7FC5A28D" wp14:editId="5BF9E8D7">
+            <wp:extent cx="2124371" cy="476316"/>
+            <wp:effectExtent l="0" t="0" r="9525" b="0"/>
+            <wp:docPr id="13" name="Picture 13"/>
             <wp:cNvGraphicFramePr>
               <a:graphicFrameLocks xmlns:a="http://schemas.openxmlformats.org/drawingml/2006/main" noChangeAspect="1"/>
             </wp:cNvGraphicFramePr>
@@ -7109,7 +7207,7 @@
                   <pic:spPr>
                     <a:xfrm>
                       <a:off x="0" y="0"/>
-                      <a:ext cx="6188710" cy="1711325"/>
+                      <a:ext cx="2124371" cy="476316"/>
                     </a:xfrm>
                     <a:prstGeom prst="rect">
                       <a:avLst/>
@@ -7132,187 +7230,63 @@
         <w:rPr>
           <w:lang w:val="en-US"/>
         </w:rPr>
-        <w:t>Problems with overflow:</w:t>
-      </w:r>
-    </w:p>
-    <w:p>
-      <w:pPr>
-        <w:rPr>
-          <w:lang w:val="en-US"/>
-        </w:rPr>
-      </w:pPr>
-      <w:r>
-        <w:rPr>
-          <w:lang w:val="en-US"/>
-        </w:rPr>
-        <w:t>If one of those flags gets set the code will still execute however i</w:t>
-      </w:r>
-      <w:r>
-        <w:rPr>
-          <w:lang w:val="en-US"/>
-        </w:rPr>
-        <w:t>f you are using a software timer i.e. myUserTimer1_100ms incrementing in the 100ms loop and it overflows then the value of that timer will be incorrect</w:t>
-      </w:r>
-      <w:r>
-        <w:rPr>
-          <w:lang w:val="en-US"/>
-        </w:rPr>
-        <w:t xml:space="preserve"> (longer)</w:t>
-      </w:r>
-      <w:r>
-        <w:rPr>
-          <w:lang w:val="en-US"/>
-        </w:rPr>
-        <w:t>.</w:t>
-      </w:r>
-      <w:r>
-        <w:rPr>
-          <w:lang w:val="en-US"/>
-        </w:rPr>
-        <w:t xml:space="preserve"> </w:t>
-      </w:r>
-      <w:r>
-        <w:rPr>
-          <w:lang w:val="en-US"/>
-        </w:rPr>
-        <w:t>The severity of this will depend on your application, but at least the code will show you that it happened and a default action could be written to mitigate the problem.</w:t>
-      </w:r>
-    </w:p>
-    <w:p>
-      <w:pPr>
-        <w:rPr>
-          <w:lang w:val="en-US"/>
-        </w:rPr>
-      </w:pPr>
-      <w:r>
-        <w:rPr>
-          <w:lang w:val="en-US"/>
-        </w:rPr>
-        <w:t xml:space="preserve">Another common problem with is that </w:t>
-      </w:r>
-      <w:r>
-        <w:rPr>
-          <w:lang w:val="en-US"/>
-        </w:rPr>
-        <w:t xml:space="preserve">control functions that rely on regular execution such as PID feedback loops may go unstable. </w:t>
-      </w:r>
-    </w:p>
-    <w:p>
-      <w:pPr>
-        <w:pStyle w:val="Heading3"/>
-        <w:rPr>
-          <w:lang w:val="en-US"/>
-        </w:rPr>
-      </w:pPr>
-      <w:bookmarkStart w:id="12" w:name="_Toc144036078"/>
-      <w:r>
-        <w:rPr>
-          <w:lang w:val="en-US"/>
-        </w:rPr>
-        <w:t>Master Caution</w:t>
-      </w:r>
-      <w:bookmarkEnd w:id="12"/>
-    </w:p>
-    <w:p>
-      <w:pPr>
-        <w:rPr>
-          <w:lang w:val="en-US"/>
-        </w:rPr>
-      </w:pPr>
-      <w:r>
-        <w:rPr>
-          <w:lang w:val="en-US"/>
-        </w:rPr>
-        <w:t>Watching and datalogging all the various warning bits can be tedious. So</w:t>
-      </w:r>
-      <w:r>
-        <w:rPr>
-          <w:lang w:val="en-US"/>
-        </w:rPr>
-        <w:t>,</w:t>
-      </w:r>
-      <w:r>
-        <w:rPr>
-          <w:lang w:val="en-US"/>
-        </w:rPr>
-        <w:t xml:space="preserve"> there is the implementation of a “Master Caution” or warning bit in the software. This just groups together all the warning flags and gives an overall status of the system. If you see it change in Tuner Studio you know there is a problem in some area that requires further investigation.</w:t>
-      </w:r>
-    </w:p>
-    <w:p>
-      <w:pPr>
-        <w:rPr>
-          <w:lang w:val="en-US"/>
-        </w:rPr>
-      </w:pPr>
-      <w:r>
-        <w:rPr>
-          <w:lang w:val="en-US"/>
-        </w:rPr>
-        <w:t>You can add any additional warning signals into this flag</w:t>
-      </w:r>
-    </w:p>
-    <w:p>
-      <w:pPr>
-        <w:rPr>
-          <w:lang w:val="en-US"/>
-        </w:rPr>
-      </w:pPr>
-      <w:r>
-        <w:rPr>
-          <w:lang w:val="en-US"/>
-        </w:rPr>
-        <w:t xml:space="preserve">The code is in the function </w:t>
-      </w:r>
-      <w:proofErr w:type="spellStart"/>
-      <w:r>
-        <w:rPr>
-          <w:lang w:val="en-US"/>
-        </w:rPr>
-        <w:t>SYS_</w:t>
+        <w:t>The</w:t>
+      </w:r>
+      <w:r>
+        <w:rPr>
+          <w:lang w:val="en-US"/>
+        </w:rPr>
+        <w:t xml:space="preserve"> loop timers are not all called at the same interval. You will notice how the </w:t>
       </w:r>
       <w:proofErr w:type="gramStart"/>
       <w:r>
         <w:rPr>
           <w:lang w:val="en-US"/>
         </w:rPr>
-        <w:t>setWarningBit</w:t>
-      </w:r>
-      <w:proofErr w:type="spellEnd"/>
-      <w:r>
-        <w:rPr>
-          <w:lang w:val="en-US"/>
-        </w:rPr>
-        <w:t>(</w:t>
+        <w:t>timers</w:t>
       </w:r>
       <w:proofErr w:type="gramEnd"/>
       <w:r>
         <w:rPr>
           <w:lang w:val="en-US"/>
         </w:rPr>
-        <w:t>);</w:t>
-      </w:r>
-      <w:r>
-        <w:rPr>
-          <w:lang w:val="en-US"/>
-        </w:rPr>
-        <w:t xml:space="preserve"> and is called once every 100ms.</w:t>
-      </w:r>
-    </w:p>
-    <w:p>
-      <w:pPr>
-        <w:rPr>
-          <w:lang w:val="en-US"/>
-        </w:rPr>
-      </w:pPr>
-      <w:r>
-        <w:rPr>
+        <w:t xml:space="preserve"> remainder are compared to ==0 or ==1 etc. This means that the 20ms loop timer will</w:t>
+      </w:r>
+      <w:r>
+        <w:rPr>
+          <w:lang w:val="en-US"/>
+        </w:rPr>
+        <w:t xml:space="preserve"> attempt to start</w:t>
+      </w:r>
+      <w:r>
+        <w:rPr>
+          <w:lang w:val="en-US"/>
+        </w:rPr>
+        <w:t xml:space="preserve"> 1ms AFTER the 5ms loop starts. This helps to maintain accurate loop timing by not attempting to run all the tasks sequentially on the same 1ms loop.</w:t>
+      </w:r>
+      <w:r>
+        <w:rPr>
+          <w:lang w:val="en-US"/>
+        </w:rPr>
+        <w:t xml:space="preserve"> As a counter example, if we didn’t have this feature whatever was in the 5ms and 20ms and 50ms task would delay the start of 100ms task, but only when it all the timers line up. This would show up as jitter if for example the 100ms task was switching outputs on and off.</w:t>
+      </w:r>
+    </w:p>
+    <w:p>
+      <w:pPr>
+        <w:rPr>
+          <w:lang w:val="en-US"/>
+        </w:rPr>
+      </w:pPr>
+      <w:r>
+        <w:rPr>
+          <w:noProof/>
           <w:lang w:val="en-US"/>
         </w:rPr>
         <w:drawing>
-          <wp:inline distT="0" distB="0" distL="0" distR="0" wp14:anchorId="292C3321" wp14:editId="1688DBC1">
-            <wp:extent cx="6188710" cy="1061720"/>
-            <wp:effectExtent l="0" t="0" r="2540" b="5080"/>
-            <wp:docPr id="4" name="Picture 4"/>
+          <wp:inline distT="0" distB="0" distL="0" distR="0" wp14:anchorId="130913D1" wp14:editId="0D0C6792">
+            <wp:extent cx="6188710" cy="1711325"/>
+            <wp:effectExtent l="0" t="0" r="2540" b="3175"/>
+            <wp:docPr id="1" name="Picture 1"/>
             <wp:cNvGraphicFramePr>
               <a:graphicFrameLocks xmlns:a="http://schemas.openxmlformats.org/drawingml/2006/main" noChangeAspect="1"/>
             </wp:cNvGraphicFramePr>
@@ -7332,6 +7306,243 @@
                   <pic:spPr>
                     <a:xfrm>
                       <a:off x="0" y="0"/>
+                      <a:ext cx="6188710" cy="1711325"/>
+                    </a:xfrm>
+                    <a:prstGeom prst="rect">
+                      <a:avLst/>
+                    </a:prstGeom>
+                  </pic:spPr>
+                </pic:pic>
+              </a:graphicData>
+            </a:graphic>
+          </wp:inline>
+        </w:drawing>
+      </w:r>
+    </w:p>
+    <w:p>
+      <w:pPr>
+        <w:rPr>
+          <w:lang w:val="en-US"/>
+        </w:rPr>
+      </w:pPr>
+      <w:r>
+        <w:rPr>
+          <w:lang w:val="en-US"/>
+        </w:rPr>
+        <w:t>Examples of p</w:t>
+      </w:r>
+      <w:r>
+        <w:rPr>
+          <w:lang w:val="en-US"/>
+        </w:rPr>
+        <w:t>roblems with overflow:</w:t>
+      </w:r>
+    </w:p>
+    <w:p>
+      <w:pPr>
+        <w:rPr>
+          <w:lang w:val="en-US"/>
+        </w:rPr>
+      </w:pPr>
+      <w:r>
+        <w:rPr>
+          <w:lang w:val="en-US"/>
+        </w:rPr>
+        <w:t>If one of those flags gets set the code will still execute however i</w:t>
+      </w:r>
+      <w:r>
+        <w:rPr>
+          <w:lang w:val="en-US"/>
+        </w:rPr>
+        <w:t>f you are using a software timer i.e. myUserTimer1_100ms incrementing in the 100ms loop and it overflows then the value of that timer will be incorrect</w:t>
+      </w:r>
+      <w:r>
+        <w:rPr>
+          <w:lang w:val="en-US"/>
+        </w:rPr>
+        <w:t xml:space="preserve"> (longer)</w:t>
+      </w:r>
+      <w:r>
+        <w:rPr>
+          <w:lang w:val="en-US"/>
+        </w:rPr>
+        <w:t>.</w:t>
+      </w:r>
+      <w:r>
+        <w:rPr>
+          <w:lang w:val="en-US"/>
+        </w:rPr>
+        <w:t xml:space="preserve"> </w:t>
+      </w:r>
+      <w:r>
+        <w:rPr>
+          <w:lang w:val="en-US"/>
+        </w:rPr>
+        <w:t>The severity of this will depend on your application, but at least the code will show you that it happened and a default action could be written to mitigate the problem.</w:t>
+      </w:r>
+    </w:p>
+    <w:p>
+      <w:pPr>
+        <w:rPr>
+          <w:lang w:val="en-US"/>
+        </w:rPr>
+      </w:pPr>
+      <w:r>
+        <w:rPr>
+          <w:lang w:val="en-US"/>
+        </w:rPr>
+        <w:t xml:space="preserve">Another common problem with is that </w:t>
+      </w:r>
+      <w:r>
+        <w:rPr>
+          <w:lang w:val="en-US"/>
+        </w:rPr>
+        <w:t xml:space="preserve">control functions that rely on regular execution such as PID feedback loops may go unstable. </w:t>
+      </w:r>
+    </w:p>
+    <w:p>
+      <w:pPr>
+        <w:pStyle w:val="Heading3"/>
+        <w:rPr>
+          <w:lang w:val="en-US"/>
+        </w:rPr>
+      </w:pPr>
+      <w:bookmarkStart w:id="12" w:name="_Toc157949810"/>
+      <w:r>
+        <w:rPr>
+          <w:lang w:val="en-US"/>
+        </w:rPr>
+        <w:t>Master Caution</w:t>
+      </w:r>
+      <w:r>
+        <w:rPr>
+          <w:lang w:val="en-US"/>
+        </w:rPr>
+        <w:t xml:space="preserve"> Indicator</w:t>
+      </w:r>
+      <w:bookmarkEnd w:id="12"/>
+    </w:p>
+    <w:p>
+      <w:pPr>
+        <w:rPr>
+          <w:lang w:val="en-US"/>
+        </w:rPr>
+      </w:pPr>
+      <w:r>
+        <w:rPr>
+          <w:lang w:val="en-US"/>
+        </w:rPr>
+        <w:t>Watching and datalogging all the various warning bits can be tedious. So</w:t>
+      </w:r>
+      <w:r>
+        <w:rPr>
+          <w:lang w:val="en-US"/>
+        </w:rPr>
+        <w:t>,</w:t>
+      </w:r>
+      <w:r>
+        <w:rPr>
+          <w:lang w:val="en-US"/>
+        </w:rPr>
+        <w:t xml:space="preserve"> there is the implementation of a “Master Caution” or warning bit in the software. This just groups together all the warning flags and gives an overall status of the system. If you see it change in Tuner Studio you know there is a problem in some area that requires further investigation.</w:t>
+      </w:r>
+    </w:p>
+    <w:p>
+      <w:pPr>
+        <w:rPr>
+          <w:lang w:val="en-US"/>
+        </w:rPr>
+      </w:pPr>
+      <w:r>
+        <w:rPr>
+          <w:lang w:val="en-US"/>
+        </w:rPr>
+        <w:t>You can add any additional warning signals into this flag</w:t>
+      </w:r>
+    </w:p>
+    <w:p>
+      <w:pPr>
+        <w:rPr>
+          <w:lang w:val="en-US"/>
+        </w:rPr>
+      </w:pPr>
+      <w:r>
+        <w:rPr>
+          <w:lang w:val="en-US"/>
+        </w:rPr>
+        <w:t xml:space="preserve">The code is in the function </w:t>
+      </w:r>
+      <w:proofErr w:type="spellStart"/>
+      <w:r>
+        <w:rPr>
+          <w:lang w:val="en-US"/>
+        </w:rPr>
+        <w:t>SYS_</w:t>
+      </w:r>
+      <w:proofErr w:type="gramStart"/>
+      <w:r>
+        <w:rPr>
+          <w:lang w:val="en-US"/>
+        </w:rPr>
+        <w:t>setWarningBit</w:t>
+      </w:r>
+      <w:proofErr w:type="spellEnd"/>
+      <w:r>
+        <w:rPr>
+          <w:lang w:val="en-US"/>
+        </w:rPr>
+        <w:t>(</w:t>
+      </w:r>
+      <w:proofErr w:type="gramEnd"/>
+      <w:r>
+        <w:rPr>
+          <w:lang w:val="en-US"/>
+        </w:rPr>
+        <w:t>);</w:t>
+      </w:r>
+      <w:r>
+        <w:rPr>
+          <w:lang w:val="en-US"/>
+        </w:rPr>
+        <w:t xml:space="preserve"> and is called once every 100ms.</w:t>
+      </w:r>
+    </w:p>
+    <w:p>
+      <w:pPr>
+        <w:rPr>
+          <w:lang w:val="en-US"/>
+        </w:rPr>
+      </w:pPr>
+      <w:r>
+        <w:rPr>
+          <w:noProof/>
+          <w:lang w:val="en-US"/>
+        </w:rPr>
+        <w:lastRenderedPageBreak/>
+        <w:drawing>
+          <wp:inline distT="0" distB="0" distL="0" distR="0" wp14:anchorId="292C3321" wp14:editId="1688DBC1">
+            <wp:extent cx="6188710" cy="1061720"/>
+            <wp:effectExtent l="0" t="0" r="2540" b="5080"/>
+            <wp:docPr id="4" name="Picture 4"/>
+            <wp:cNvGraphicFramePr>
+              <a:graphicFrameLocks xmlns:a="http://schemas.openxmlformats.org/drawingml/2006/main" noChangeAspect="1"/>
+            </wp:cNvGraphicFramePr>
+            <a:graphic xmlns:a="http://schemas.openxmlformats.org/drawingml/2006/main">
+              <a:graphicData uri="http://schemas.openxmlformats.org/drawingml/2006/picture">
+                <pic:pic xmlns:pic="http://schemas.openxmlformats.org/drawingml/2006/picture">
+                  <pic:nvPicPr>
+                    <pic:cNvPr id="1" name=""/>
+                    <pic:cNvPicPr/>
+                  </pic:nvPicPr>
+                  <pic:blipFill>
+                    <a:blip r:embed="rId26"/>
+                    <a:stretch>
+                      <a:fillRect/>
+                    </a:stretch>
+                  </pic:blipFill>
+                  <pic:spPr>
+                    <a:xfrm>
+                      <a:off x="0" y="0"/>
                       <a:ext cx="6188710" cy="1061720"/>
                     </a:xfrm>
                     <a:prstGeom prst="rect">
@@ -7353,20 +7564,19 @@
         <w:rPr>
           <w:noProof/>
         </w:rPr>
-        <w:lastRenderedPageBreak/>
         <mc:AlternateContent>
           <mc:Choice Requires="wps">
             <w:drawing>
-              <wp:anchor distT="0" distB="0" distL="114300" distR="114300" simplePos="0" relativeHeight="251659264" behindDoc="0" locked="0" layoutInCell="1" allowOverlap="1" wp14:anchorId="101D78BC" wp14:editId="647DC6A5">
+              <wp:anchor distT="0" distB="0" distL="114300" distR="114300" simplePos="0" relativeHeight="251659264" behindDoc="0" locked="0" layoutInCell="1" allowOverlap="1" wp14:anchorId="101D78BC" wp14:editId="61A55BAA">
                 <wp:simplePos x="0" y="0"/>
                 <wp:positionH relativeFrom="column">
-                  <wp:posOffset>1318260</wp:posOffset>
+                  <wp:posOffset>1958546</wp:posOffset>
                 </wp:positionH>
                 <wp:positionV relativeFrom="paragraph">
-                  <wp:posOffset>738505</wp:posOffset>
+                  <wp:posOffset>663541</wp:posOffset>
                 </wp:positionV>
-                <wp:extent cx="1192377" cy="256032"/>
-                <wp:effectExtent l="0" t="0" r="27305" b="10795"/>
+                <wp:extent cx="1985319" cy="395416"/>
+                <wp:effectExtent l="0" t="0" r="15240" b="24130"/>
                 <wp:wrapNone/>
                 <wp:docPr id="3" name="Oval 3"/>
                 <wp:cNvGraphicFramePr/>
@@ -7377,7 +7587,7 @@
                       <wps:spPr>
                         <a:xfrm>
                           <a:off x="0" y="0"/>
-                          <a:ext cx="1192377" cy="256032"/>
+                          <a:ext cx="1985319" cy="395416"/>
                         </a:xfrm>
                         <a:prstGeom prst="ellipse">
                           <a:avLst/>
@@ -7414,6 +7624,9 @@
                     </wps:wsp>
                   </a:graphicData>
                 </a:graphic>
+                <wp14:sizeRelH relativeFrom="margin">
+                  <wp14:pctWidth>0</wp14:pctWidth>
+                </wp14:sizeRelH>
                 <wp14:sizeRelV relativeFrom="margin">
                   <wp14:pctHeight>0</wp14:pctHeight>
                 </wp14:sizeRelV>
@@ -7422,7 +7635,7 @@
           </mc:Choice>
           <mc:Fallback>
             <w:pict>
-              <v:oval w14:anchorId="7B74BFDB" id="Oval 3" o:spid="_x0000_s1026" style="position:absolute;margin-left:103.8pt;margin-top:58.15pt;width:93.9pt;height:20.15pt;z-index:251659264;visibility:visible;mso-wrap-style:square;mso-height-percent:0;mso-wrap-distance-left:9pt;mso-wrap-distance-top:0;mso-wrap-distance-right:9pt;mso-wrap-distance-bottom:0;mso-position-horizontal:absolute;mso-position-horizontal-relative:text;mso-position-vertical:absolute;mso-position-vertical-relative:text;mso-height-percent:0;mso-height-relative:margin;v-text-anchor:middle" o:gfxdata="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" filled="f" strokecolor="red" strokeweight="1pt">
+              <v:oval w14:anchorId="5133928D" id="Oval 3" o:spid="_x0000_s1026" style="position:absolute;margin-left:154.2pt;margin-top:52.25pt;width:156.3pt;height:31.15pt;z-index:251659264;visibility:visible;mso-wrap-style:square;mso-width-percent:0;mso-height-percent:0;mso-wrap-distance-left:9pt;mso-wrap-distance-top:0;mso-wrap-distance-right:9pt;mso-wrap-distance-bottom:0;mso-position-horizontal:absolute;mso-position-horizontal-relative:text;mso-position-vertical:absolute;mso-position-vertical-relative:text;mso-width-percent:0;mso-height-percent:0;mso-width-relative:margin;mso-height-relative:margin;v-text-anchor:middle" o:gfxdata="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" filled="f" strokecolor="red" strokeweight="1pt">
                 <v:stroke joinstyle="miter"/>
               </v:oval>
             </w:pict>
@@ -7430,900 +7643,11 @@
         </mc:AlternateContent>
       </w:r>
       <w:r>
-        <w:rPr>
-          <w:noProof/>
-        </w:rPr>
         <w:drawing>
-          <wp:inline distT="0" distB="0" distL="0" distR="0" wp14:anchorId="6F75E620" wp14:editId="3E446529">
-            <wp:extent cx="3745382" cy="1163868"/>
-            <wp:effectExtent l="0" t="0" r="7620" b="0"/>
-            <wp:docPr id="2" name="Picture 2" descr="A picture containing device, measuring instrument, gauge, clock&#10;&#10;Description automatically generated"/>
-            <wp:cNvGraphicFramePr>
-              <a:graphicFrameLocks xmlns:a="http://schemas.openxmlformats.org/drawingml/2006/main" noChangeAspect="1"/>
-            </wp:cNvGraphicFramePr>
-            <a:graphic xmlns:a="http://schemas.openxmlformats.org/drawingml/2006/main">
-              <a:graphicData uri="http://schemas.openxmlformats.org/drawingml/2006/picture">
-                <pic:pic xmlns:pic="http://schemas.openxmlformats.org/drawingml/2006/picture">
-                  <pic:nvPicPr>
-                    <pic:cNvPr id="485266756" name="Picture 1" descr="A picture containing device, measuring instrument, gauge, clock&#10;&#10;Description automatically generated"/>
-                    <pic:cNvPicPr/>
-                  </pic:nvPicPr>
-                  <pic:blipFill rotWithShape="1">
-                    <a:blip r:embed="rId13"/>
-                    <a:srcRect t="73942" r="63003"/>
-                    <a:stretch/>
-                  </pic:blipFill>
-                  <pic:spPr bwMode="auto">
-                    <a:xfrm>
-                      <a:off x="0" y="0"/>
-                      <a:ext cx="3808701" cy="1183544"/>
-                    </a:xfrm>
-                    <a:prstGeom prst="rect">
-                      <a:avLst/>
-                    </a:prstGeom>
-                    <a:ln>
-                      <a:noFill/>
-                    </a:ln>
-                    <a:extLst>
-                      <a:ext uri="{53640926-AAD7-44D8-BBD7-CCE9431645EC}">
-                        <a14:shadowObscured xmlns:a14="http://schemas.microsoft.com/office/drawing/2010/main"/>
-                      </a:ext>
-                    </a:extLst>
-                  </pic:spPr>
-                </pic:pic>
-              </a:graphicData>
-            </a:graphic>
-          </wp:inline>
-        </w:drawing>
-      </w:r>
-    </w:p>
-    <w:p>
-      <w:pPr>
-        <w:pStyle w:val="Caption"/>
-      </w:pPr>
-      <w:r>
-        <w:t xml:space="preserve">Figure </w:t>
-      </w:r>
-      <w:fldSimple w:instr=" SEQ Figure \* ARABIC ">
-        <w:r>
-          <w:rPr>
-            <w:noProof/>
-          </w:rPr>
-          <w:t>11</w:t>
-        </w:r>
-      </w:fldSimple>
-      <w:r>
-        <w:t>. Location of Warning Bit in Tuner Studio</w:t>
-      </w:r>
-    </w:p>
-    <w:p/>
-    <w:p>
-      <w:pPr>
-        <w:pStyle w:val="Heading2"/>
-        <w:rPr>
-          <w:lang w:val="en-US"/>
-        </w:rPr>
-      </w:pPr>
-      <w:bookmarkStart w:id="13" w:name="_Toc144036079"/>
-      <w:r>
-        <w:rPr>
-          <w:lang w:val="en-US"/>
-        </w:rPr>
-        <w:t>Low Pass Filter</w:t>
-      </w:r>
-      <w:bookmarkEnd w:id="13"/>
-    </w:p>
-    <w:p>
-      <w:pPr>
-        <w:rPr>
-          <w:lang w:val="en-US"/>
-        </w:rPr>
-      </w:pPr>
-      <w:r>
-        <w:rPr>
-          <w:lang w:val="en-US"/>
-        </w:rPr>
-        <w:t>uint16_t lowPassFilter_u16(uint32_t input, uint8_t alpha, uint32_t prior);</w:t>
-      </w:r>
-    </w:p>
-    <w:p>
-      <w:pPr>
-        <w:rPr>
-          <w:lang w:val="en-US"/>
-        </w:rPr>
-      </w:pPr>
-      <w:r>
-        <w:rPr>
-          <w:lang w:val="en-US"/>
-        </w:rPr>
-        <w:t>The function implements a low pass filter</w:t>
-      </w:r>
-      <w:r>
-        <w:rPr>
-          <w:lang w:val="en-US"/>
-        </w:rPr>
-        <w:t xml:space="preserve"> or lag filter</w:t>
-      </w:r>
-      <w:r>
-        <w:rPr>
-          <w:lang w:val="en-US"/>
-        </w:rPr>
-        <w:t xml:space="preserve"> using </w:t>
-      </w:r>
-      <w:r>
-        <w:rPr>
-          <w:lang w:val="en-US"/>
-        </w:rPr>
-        <w:t xml:space="preserve">the new input, the previous input value and an “alpha value” from 1-255 which </w:t>
-      </w:r>
-      <w:r>
-        <w:rPr>
-          <w:lang w:val="en-US"/>
-        </w:rPr>
-        <w:t>sets the filtering on the output.</w:t>
-      </w:r>
-      <w:r>
-        <w:rPr>
-          <w:lang w:val="en-US"/>
-        </w:rPr>
-        <w:t xml:space="preserve"> High values of alpha increase filtering with 12</w:t>
-      </w:r>
-      <w:r>
-        <w:rPr>
-          <w:lang w:val="en-US"/>
-        </w:rPr>
-        <w:t>8</w:t>
-      </w:r>
-      <w:r>
-        <w:rPr>
-          <w:lang w:val="en-US"/>
-        </w:rPr>
-        <w:t xml:space="preserve"> being 50% filtering</w:t>
-      </w:r>
-      <w:r>
-        <w:rPr>
-          <w:lang w:val="en-US"/>
-        </w:rPr>
-        <w:t xml:space="preserve">. The code ensures that the </w:t>
-      </w:r>
-      <w:r>
-        <w:rPr>
-          <w:lang w:val="en-US"/>
-        </w:rPr>
-        <w:t xml:space="preserve">output will converge to the input even with very high filtering, the </w:t>
-      </w:r>
-      <w:r>
-        <w:rPr>
-          <w:lang w:val="en-US"/>
-        </w:rPr>
-        <w:t xml:space="preserve">heaviest filter </w:t>
-      </w:r>
-      <w:r>
-        <w:rPr>
-          <w:lang w:val="en-US"/>
-        </w:rPr>
-        <w:t xml:space="preserve">will have the output </w:t>
-      </w:r>
-      <w:r>
-        <w:rPr>
-          <w:lang w:val="en-US"/>
-        </w:rPr>
-        <w:t xml:space="preserve">move closer to the input </w:t>
-      </w:r>
-      <w:r>
-        <w:rPr>
-          <w:lang w:val="en-US"/>
-        </w:rPr>
-        <w:t>at a rate of</w:t>
-      </w:r>
-      <w:r>
-        <w:rPr>
-          <w:lang w:val="en-US"/>
-        </w:rPr>
-        <w:t xml:space="preserve"> one bit per loop.</w:t>
-      </w:r>
-      <w:r>
-        <w:rPr>
-          <w:lang w:val="en-US"/>
-        </w:rPr>
-        <w:t xml:space="preserve"> </w:t>
-      </w:r>
-    </w:p>
-    <w:p>
-      <w:pPr>
-        <w:rPr>
-          <w:lang w:val="en-US"/>
-        </w:rPr>
-      </w:pPr>
-      <w:r>
-        <w:rPr>
-          <w:lang w:val="en-US"/>
-        </w:rPr>
-        <w:t>The equation is:</w:t>
-      </w:r>
-    </w:p>
-    <w:p>
-      <w:pPr>
-        <w:rPr>
-          <w:lang w:val="en-US"/>
-        </w:rPr>
-      </w:pPr>
-      <w:r>
-        <w:rPr>
-          <w:lang w:val="en-US"/>
-        </w:rPr>
-        <w:t>Output = Prior * (1-alpha) + input * alpha</w:t>
-      </w:r>
-    </w:p>
-    <w:p>
-      <w:pPr>
-        <w:rPr>
-          <w:lang w:val="en-US"/>
-        </w:rPr>
-      </w:pPr>
-      <w:r>
-        <w:rPr>
-          <w:lang w:val="en-US"/>
-        </w:rPr>
-        <w:t>An example of the filtering is shown below.</w:t>
-      </w:r>
-    </w:p>
-    <w:p>
-      <w:pPr>
-        <w:keepNext/>
-      </w:pPr>
-      <w:r>
-        <w:rPr>
-          <w:noProof/>
-          <w:lang w:val="en-US"/>
-        </w:rPr>
-        <w:drawing>
-          <wp:inline distT="0" distB="0" distL="0" distR="0" wp14:anchorId="4222BD91" wp14:editId="259E0095">
-            <wp:extent cx="6188710" cy="1900555"/>
-            <wp:effectExtent l="0" t="0" r="2540" b="4445"/>
-            <wp:docPr id="1600384545" name="Picture 1600384545" descr="A screen shot of a computer&#10;&#10;Description automatically generated with low confidence"/>
-            <wp:cNvGraphicFramePr>
-              <a:graphicFrameLocks xmlns:a="http://schemas.openxmlformats.org/drawingml/2006/main" noChangeAspect="1"/>
-            </wp:cNvGraphicFramePr>
-            <a:graphic xmlns:a="http://schemas.openxmlformats.org/drawingml/2006/main">
-              <a:graphicData uri="http://schemas.openxmlformats.org/drawingml/2006/picture">
-                <pic:pic xmlns:pic="http://schemas.openxmlformats.org/drawingml/2006/picture">
-                  <pic:nvPicPr>
-                    <pic:cNvPr id="1600384545" name="Picture 1" descr="A screen shot of a computer&#10;&#10;Description automatically generated with low confidence"/>
-                    <pic:cNvPicPr/>
-                  </pic:nvPicPr>
-                  <pic:blipFill>
-                    <a:blip r:embed="rId26"/>
-                    <a:stretch>
-                      <a:fillRect/>
-                    </a:stretch>
-                  </pic:blipFill>
-                  <pic:spPr>
-                    <a:xfrm>
-                      <a:off x="0" y="0"/>
-                      <a:ext cx="6188710" cy="1900555"/>
-                    </a:xfrm>
-                    <a:prstGeom prst="rect">
-                      <a:avLst/>
-                    </a:prstGeom>
-                  </pic:spPr>
-                </pic:pic>
-              </a:graphicData>
-            </a:graphic>
-          </wp:inline>
-        </w:drawing>
-      </w:r>
-    </w:p>
-    <w:p>
-      <w:pPr>
-        <w:pStyle w:val="Caption"/>
-      </w:pPr>
-      <w:r>
-        <w:t xml:space="preserve">Figure </w:t>
-      </w:r>
-      <w:fldSimple w:instr=" SEQ Figure \* ARABIC ">
-        <w:r>
-          <w:rPr>
-            <w:noProof/>
-          </w:rPr>
-          <w:t>12</w:t>
-        </w:r>
-      </w:fldSimple>
-      <w:r>
-        <w:t xml:space="preserve"> Example of Low Pass filter. </w:t>
-      </w:r>
-      <w:r>
-        <w:t xml:space="preserve">Red signal is filtered, white is the input. </w:t>
-      </w:r>
-      <w:r>
-        <w:t>Alpha of approximately</w:t>
-      </w:r>
-      <w:r>
-        <w:t xml:space="preserve"> </w:t>
-      </w:r>
-      <w:r>
-        <w:t>200</w:t>
-      </w:r>
-    </w:p>
-    <w:p>
-      <w:pPr>
-        <w:pStyle w:val="Heading2"/>
-        <w:rPr>
-          <w:lang w:val="en-US"/>
-        </w:rPr>
-      </w:pPr>
-      <w:bookmarkStart w:id="14" w:name="_Toc144036080"/>
-      <w:r>
-        <w:rPr>
-          <w:lang w:val="en-US"/>
-        </w:rPr>
-        <w:t>Table Interpolation</w:t>
-      </w:r>
-      <w:bookmarkEnd w:id="14"/>
-    </w:p>
-    <w:p>
-      <w:pPr>
-        <w:rPr>
-          <w:lang w:val="en-US"/>
-        </w:rPr>
-      </w:pPr>
-      <w:r>
-        <w:rPr>
-          <w:lang w:val="en-US"/>
-        </w:rPr>
-        <w:t xml:space="preserve">Tuner Studio supports defining calibration variables as tables (or maps). These can describe a </w:t>
-      </w:r>
-      <w:proofErr w:type="gramStart"/>
-      <w:r>
-        <w:rPr>
-          <w:lang w:val="en-US"/>
-        </w:rPr>
-        <w:t>2 dimensional</w:t>
-      </w:r>
-      <w:proofErr w:type="gramEnd"/>
-      <w:r>
-        <w:rPr>
-          <w:lang w:val="en-US"/>
-        </w:rPr>
-        <w:t xml:space="preserve"> surface (single lookup) or 3 dimensional surface (dual lookup).</w:t>
-      </w:r>
-    </w:p>
-    <w:p>
-      <w:pPr>
-        <w:pStyle w:val="Heading3"/>
-        <w:rPr>
-          <w:lang w:val="en-US"/>
-        </w:rPr>
-      </w:pPr>
-      <w:bookmarkStart w:id="15" w:name="_Toc144036081"/>
-      <w:r>
-        <w:rPr>
-          <w:lang w:val="en-US"/>
-        </w:rPr>
-        <w:t>2D Lookup</w:t>
-      </w:r>
-      <w:bookmarkEnd w:id="15"/>
-    </w:p>
-    <w:p>
-      <w:pPr>
-        <w:rPr>
-          <w:lang w:val="en-US"/>
-        </w:rPr>
-      </w:pPr>
-      <w:r>
-        <w:rPr>
-          <w:lang w:val="en-US"/>
-        </w:rPr>
-        <w:t>A 2D lookup function is very powerful. Some usages are:</w:t>
-      </w:r>
-    </w:p>
-    <w:p>
-      <w:pPr>
-        <w:pStyle w:val="ListParagraph"/>
-        <w:numPr>
-          <w:ilvl w:val="0"/>
-          <w:numId w:val="10"/>
-        </w:numPr>
-        <w:rPr>
-          <w:lang w:val="en-US"/>
-        </w:rPr>
-      </w:pPr>
-      <w:r>
-        <w:rPr>
-          <w:lang w:val="en-US"/>
-        </w:rPr>
-        <w:t xml:space="preserve">Scaling a non-linear input (such as </w:t>
-      </w:r>
-      <w:proofErr w:type="gramStart"/>
-      <w:r>
-        <w:rPr>
-          <w:lang w:val="en-US"/>
-        </w:rPr>
-        <w:t>a</w:t>
-      </w:r>
-      <w:proofErr w:type="gramEnd"/>
-      <w:r>
-        <w:rPr>
-          <w:lang w:val="en-US"/>
-        </w:rPr>
-        <w:t xml:space="preserve"> ADC count) into another unit such as temperature.</w:t>
-      </w:r>
-    </w:p>
-    <w:p>
-      <w:pPr>
-        <w:pStyle w:val="ListParagraph"/>
-        <w:numPr>
-          <w:ilvl w:val="0"/>
-          <w:numId w:val="10"/>
-        </w:numPr>
-        <w:rPr>
-          <w:lang w:val="en-US"/>
-        </w:rPr>
-      </w:pPr>
-      <w:r>
-        <w:rPr>
-          <w:lang w:val="en-US"/>
-        </w:rPr>
-        <w:t>Mapping control parameters.</w:t>
-      </w:r>
-    </w:p>
-    <w:p>
-      <w:pPr>
-        <w:pStyle w:val="ListParagraph"/>
-        <w:numPr>
-          <w:ilvl w:val="0"/>
-          <w:numId w:val="10"/>
-        </w:numPr>
-        <w:rPr>
-          <w:lang w:val="en-US"/>
-        </w:rPr>
-      </w:pPr>
-      <w:r>
-        <w:rPr>
-          <w:lang w:val="en-US"/>
-        </w:rPr>
-        <w:t>Storing calculated math routines.</w:t>
-      </w:r>
-    </w:p>
-    <w:p>
-      <w:pPr>
-        <w:rPr>
-          <w:lang w:val="en-US"/>
-        </w:rPr>
-      </w:pPr>
-      <w:r>
-        <w:rPr>
-          <w:lang w:val="en-US"/>
-        </w:rPr>
-        <w:t xml:space="preserve">To define a 2D lookup you need an array X axis parameters and Y value parameters. It’s worth pointing out that both do not need to be saved as calibration parameters. To save EEPROM the x axis for example may be </w:t>
-      </w:r>
-      <w:r>
-        <w:rPr>
-          <w:lang w:val="en-US"/>
-        </w:rPr>
-        <w:lastRenderedPageBreak/>
-        <w:t>fixed in code. The axis and values do have to be the same length.</w:t>
-      </w:r>
-      <w:r>
-        <w:rPr>
-          <w:lang w:val="en-US"/>
-        </w:rPr>
-        <w:t xml:space="preserve"> </w:t>
-      </w:r>
-      <w:proofErr w:type="gramStart"/>
-      <w:r>
-        <w:rPr>
-          <w:lang w:val="en-US"/>
-        </w:rPr>
-        <w:t>Also</w:t>
-      </w:r>
-      <w:proofErr w:type="gramEnd"/>
-      <w:r>
-        <w:rPr>
-          <w:lang w:val="en-US"/>
-        </w:rPr>
-        <w:t xml:space="preserve"> the X axis values must be all increasing or all decreasing (equal values are ok, but not very useful). Y values can be any value.</w:t>
-      </w:r>
-    </w:p>
-    <w:p>
-      <w:pPr>
-        <w:rPr>
-          <w:lang w:val="en-US"/>
-        </w:rPr>
-      </w:pPr>
-      <w:r>
-        <w:rPr>
-          <w:lang w:val="en-US"/>
-        </w:rPr>
-        <w:t>To define a new table. Create the x axis and y axis as arrays of variables.</w:t>
-      </w:r>
-      <w:r>
-        <w:rPr>
-          <w:lang w:val="en-US"/>
-        </w:rPr>
-        <w:t xml:space="preserve"> There is no special structure and this can be helpful as it allows the user to re-use the X-axis for example with different Y Values.</w:t>
-      </w:r>
-      <w:r>
-        <w:rPr>
-          <w:lang w:val="en-US"/>
-        </w:rPr>
-        <w:t xml:space="preserve"> </w:t>
-      </w:r>
-      <w:r>
-        <w:rPr>
-          <w:lang w:val="en-US"/>
-        </w:rPr>
-        <w:t>Then call the lookup function.</w:t>
-      </w:r>
-    </w:p>
-    <w:p>
-      <w:pPr>
-        <w:rPr>
-          <w:lang w:val="en-US"/>
-        </w:rPr>
-      </w:pPr>
-      <w:r>
-        <w:rPr>
-          <w:lang w:val="en-US"/>
-        </w:rPr>
-        <w:t>Example:</w:t>
-      </w:r>
-    </w:p>
-    <w:p>
-      <w:pPr>
-        <w:rPr>
-          <w:rFonts w:ascii="Arial" w:hAnsi="Arial" w:cs="Arial"/>
-          <w:sz w:val="18"/>
-          <w:lang w:val="en-US"/>
-        </w:rPr>
-      </w:pPr>
-      <w:r>
-        <w:rPr>
-          <w:rFonts w:ascii="Arial" w:hAnsi="Arial" w:cs="Arial"/>
-          <w:sz w:val="18"/>
-          <w:lang w:val="en-US"/>
-        </w:rPr>
-        <w:t>Out_</w:t>
-      </w:r>
-      <w:proofErr w:type="gramStart"/>
-      <w:r>
-        <w:rPr>
-          <w:rFonts w:ascii="Arial" w:hAnsi="Arial" w:cs="Arial"/>
-          <w:sz w:val="18"/>
-          <w:lang w:val="en-US"/>
-        </w:rPr>
-        <w:t>TS.Vars.dev</w:t>
-      </w:r>
-      <w:proofErr w:type="gramEnd"/>
-      <w:r>
-        <w:rPr>
-          <w:rFonts w:ascii="Arial" w:hAnsi="Arial" w:cs="Arial"/>
-          <w:sz w:val="18"/>
-          <w:lang w:val="en-US"/>
-        </w:rPr>
-        <w:t xml:space="preserve">4 = u8_table2DLookup_u8(configPage2.exampleTable_Xaxis, </w:t>
-      </w:r>
-      <w:r>
-        <w:rPr>
-          <w:rFonts w:ascii="Arial" w:hAnsi="Arial" w:cs="Arial"/>
-          <w:color w:val="70AD47" w:themeColor="accent6"/>
-          <w:sz w:val="18"/>
-          <w:lang w:val="en-US"/>
-        </w:rPr>
-        <w:t>- The X axis array</w:t>
-      </w:r>
-    </w:p>
-    <w:p>
-      <w:pPr>
-        <w:ind w:left="2880" w:firstLine="720"/>
-        <w:rPr>
-          <w:rFonts w:ascii="Arial" w:hAnsi="Arial" w:cs="Arial"/>
-          <w:sz w:val="18"/>
-          <w:lang w:val="en-US"/>
-        </w:rPr>
-      </w:pPr>
-      <w:r>
-        <w:rPr>
-          <w:rFonts w:ascii="Arial" w:hAnsi="Arial" w:cs="Arial"/>
-          <w:sz w:val="18"/>
-          <w:lang w:val="en-US"/>
-        </w:rPr>
-        <w:t>configPage2.exampleTable_Ydata,</w:t>
-      </w:r>
-      <w:r>
-        <w:rPr>
-          <w:rFonts w:ascii="Arial" w:hAnsi="Arial" w:cs="Arial"/>
-          <w:sz w:val="18"/>
-          <w:lang w:val="en-US"/>
-        </w:rPr>
-        <w:t xml:space="preserve"> </w:t>
-      </w:r>
-      <w:r>
-        <w:rPr>
-          <w:rFonts w:ascii="Arial" w:hAnsi="Arial" w:cs="Arial"/>
-          <w:color w:val="70AD47" w:themeColor="accent6"/>
-          <w:sz w:val="18"/>
-          <w:lang w:val="en-US"/>
-        </w:rPr>
-        <w:t xml:space="preserve">- The </w:t>
-      </w:r>
-      <w:r>
-        <w:rPr>
-          <w:rFonts w:ascii="Arial" w:hAnsi="Arial" w:cs="Arial"/>
-          <w:color w:val="70AD47" w:themeColor="accent6"/>
-          <w:sz w:val="18"/>
-          <w:lang w:val="en-US"/>
-        </w:rPr>
-        <w:t>Y</w:t>
-      </w:r>
-      <w:r>
-        <w:rPr>
-          <w:rFonts w:ascii="Arial" w:hAnsi="Arial" w:cs="Arial"/>
-          <w:color w:val="70AD47" w:themeColor="accent6"/>
-          <w:sz w:val="18"/>
-          <w:lang w:val="en-US"/>
-        </w:rPr>
-        <w:t xml:space="preserve"> </w:t>
-      </w:r>
-      <w:r>
-        <w:rPr>
-          <w:rFonts w:ascii="Arial" w:hAnsi="Arial" w:cs="Arial"/>
-          <w:color w:val="70AD47" w:themeColor="accent6"/>
-          <w:sz w:val="18"/>
-          <w:lang w:val="en-US"/>
-        </w:rPr>
-        <w:t>data</w:t>
-      </w:r>
-      <w:r>
-        <w:rPr>
-          <w:rFonts w:ascii="Arial" w:hAnsi="Arial" w:cs="Arial"/>
-          <w:color w:val="70AD47" w:themeColor="accent6"/>
-          <w:sz w:val="18"/>
-          <w:lang w:val="en-US"/>
-        </w:rPr>
-        <w:t xml:space="preserve"> array</w:t>
-      </w:r>
-    </w:p>
-    <w:p>
-      <w:pPr>
-        <w:ind w:left="2880" w:firstLine="720"/>
-        <w:rPr>
-          <w:rFonts w:ascii="Arial" w:hAnsi="Arial" w:cs="Arial"/>
-          <w:sz w:val="18"/>
-          <w:lang w:val="en-US"/>
-        </w:rPr>
-      </w:pPr>
-      <w:proofErr w:type="spellStart"/>
-      <w:proofErr w:type="gramStart"/>
-      <w:r>
-        <w:rPr>
-          <w:rFonts w:ascii="Arial" w:hAnsi="Arial" w:cs="Arial"/>
-          <w:sz w:val="18"/>
-          <w:lang w:val="en-US"/>
-        </w:rPr>
-        <w:t>sizeof</w:t>
-      </w:r>
-      <w:proofErr w:type="spellEnd"/>
-      <w:r>
-        <w:rPr>
-          <w:rFonts w:ascii="Arial" w:hAnsi="Arial" w:cs="Arial"/>
-          <w:sz w:val="18"/>
-          <w:lang w:val="en-US"/>
-        </w:rPr>
-        <w:t>(</w:t>
-      </w:r>
-      <w:proofErr w:type="gramEnd"/>
-      <w:r>
-        <w:rPr>
-          <w:rFonts w:ascii="Arial" w:hAnsi="Arial" w:cs="Arial"/>
-          <w:sz w:val="18"/>
-          <w:lang w:val="en-US"/>
-        </w:rPr>
-        <w:t>configPage2.exampleTable_Xaxis),</w:t>
-      </w:r>
-      <w:r>
-        <w:rPr>
-          <w:rFonts w:ascii="Arial" w:hAnsi="Arial" w:cs="Arial"/>
-          <w:color w:val="70AD47" w:themeColor="accent6"/>
-          <w:sz w:val="18"/>
-          <w:lang w:val="en-US"/>
-        </w:rPr>
-        <w:t xml:space="preserve"> - </w:t>
-      </w:r>
-      <w:r>
-        <w:rPr>
-          <w:rFonts w:ascii="Arial" w:hAnsi="Arial" w:cs="Arial"/>
-          <w:color w:val="70AD47" w:themeColor="accent6"/>
-          <w:sz w:val="18"/>
-          <w:lang w:val="en-US"/>
-        </w:rPr>
-        <w:t>Number of array bins</w:t>
-      </w:r>
-      <w:r>
-        <w:rPr>
-          <w:rFonts w:ascii="Arial" w:hAnsi="Arial" w:cs="Arial"/>
-          <w:color w:val="70AD47" w:themeColor="accent6"/>
-          <w:sz w:val="18"/>
-          <w:lang w:val="en-US"/>
-        </w:rPr>
-        <w:t>.</w:t>
-      </w:r>
-    </w:p>
-    <w:p>
-      <w:pPr>
-        <w:ind w:left="2880" w:firstLine="720"/>
-        <w:rPr>
-          <w:rFonts w:ascii="Arial" w:hAnsi="Arial" w:cs="Arial"/>
-          <w:sz w:val="18"/>
-          <w:lang w:val="en-US"/>
-        </w:rPr>
-      </w:pPr>
-      <w:r>
-        <w:rPr>
-          <w:rFonts w:ascii="Arial" w:hAnsi="Arial" w:cs="Arial"/>
-          <w:sz w:val="18"/>
-          <w:lang w:val="en-US"/>
-        </w:rPr>
-        <w:t>configPage2.exampleLookupValue);</w:t>
-      </w:r>
-      <w:r>
-        <w:rPr>
-          <w:rFonts w:ascii="Arial" w:hAnsi="Arial" w:cs="Arial"/>
-          <w:sz w:val="18"/>
-          <w:lang w:val="en-US"/>
-        </w:rPr>
-        <w:t xml:space="preserve"> </w:t>
-      </w:r>
-      <w:r>
-        <w:rPr>
-          <w:rFonts w:ascii="Arial" w:hAnsi="Arial" w:cs="Arial"/>
-          <w:color w:val="70AD47" w:themeColor="accent6"/>
-          <w:sz w:val="18"/>
-          <w:lang w:val="en-US"/>
-        </w:rPr>
-        <w:t>- The X lookup value</w:t>
-      </w:r>
-    </w:p>
-    <w:p>
-      <w:pPr>
-        <w:rPr>
-          <w:lang w:val="en-US"/>
-        </w:rPr>
-      </w:pPr>
-      <w:r>
-        <w:rPr>
-          <w:lang w:val="en-US"/>
-        </w:rPr>
-        <w:t>Currently t</w:t>
-      </w:r>
-      <w:r>
-        <w:rPr>
-          <w:lang w:val="en-US"/>
-        </w:rPr>
-        <w:t xml:space="preserve">here are routines for unsigned 8 and 16bit integer math. But </w:t>
-      </w:r>
-      <w:r>
-        <w:rPr>
-          <w:lang w:val="en-US"/>
-        </w:rPr>
-        <w:t>other data types can easily be supported including float lookup by adding the appropriate functions.</w:t>
-      </w:r>
-    </w:p>
-    <w:p>
-      <w:pPr>
-        <w:rPr>
-          <w:lang w:val="en-US"/>
-        </w:rPr>
-      </w:pPr>
-      <w:r>
-        <w:rPr>
-          <w:lang w:val="en-US"/>
-        </w:rPr>
-        <w:t>Currently supported functions:</w:t>
-      </w:r>
-    </w:p>
-    <w:p>
-      <w:pPr>
-        <w:pStyle w:val="ListParagraph"/>
-        <w:numPr>
-          <w:ilvl w:val="0"/>
-          <w:numId w:val="11"/>
-        </w:numPr>
-        <w:rPr>
-          <w:lang w:val="en-US"/>
-        </w:rPr>
-      </w:pPr>
-      <w:r>
-        <w:rPr>
-          <w:lang w:val="en-US"/>
-        </w:rPr>
-        <w:t>u16_table2DLookup_u16</w:t>
-      </w:r>
-      <w:r>
-        <w:rPr>
-          <w:lang w:val="en-US"/>
-        </w:rPr>
-        <w:t xml:space="preserve"> – </w:t>
-      </w:r>
-      <w:proofErr w:type="gramStart"/>
-      <w:r>
-        <w:rPr>
-          <w:lang w:val="en-US"/>
-        </w:rPr>
-        <w:t>16 bit</w:t>
-      </w:r>
-      <w:proofErr w:type="gramEnd"/>
-      <w:r>
-        <w:rPr>
-          <w:lang w:val="en-US"/>
-        </w:rPr>
-        <w:t xml:space="preserve"> unsigned output with 16 bit unsigned input variables.</w:t>
-      </w:r>
-    </w:p>
-    <w:p>
-      <w:pPr>
-        <w:pStyle w:val="ListParagraph"/>
-        <w:numPr>
-          <w:ilvl w:val="0"/>
-          <w:numId w:val="11"/>
-        </w:numPr>
-        <w:rPr>
-          <w:lang w:val="en-US"/>
-        </w:rPr>
-      </w:pPr>
-      <w:r>
-        <w:rPr>
-          <w:lang w:val="en-US"/>
-        </w:rPr>
-        <w:t>u8_table2DLookup_u8</w:t>
-      </w:r>
-      <w:r>
-        <w:rPr>
-          <w:lang w:val="en-US"/>
-        </w:rPr>
-        <w:t xml:space="preserve"> – </w:t>
-      </w:r>
-      <w:proofErr w:type="gramStart"/>
-      <w:r>
-        <w:rPr>
-          <w:lang w:val="en-US"/>
-        </w:rPr>
-        <w:t>8 bit</w:t>
-      </w:r>
-      <w:proofErr w:type="gramEnd"/>
-      <w:r>
-        <w:rPr>
-          <w:lang w:val="en-US"/>
-        </w:rPr>
-        <w:t xml:space="preserve"> unsigned output with 8 bit unsigned input variables.</w:t>
-      </w:r>
-    </w:p>
-    <w:p>
-      <w:pPr>
-        <w:rPr>
-          <w:lang w:val="en-US"/>
-        </w:rPr>
-      </w:pPr>
-      <w:r>
-        <w:rPr>
-          <w:lang w:val="en-US"/>
-        </w:rPr>
-        <w:t>If you need a signed lookup, its more efficient to use an offset on the signal (so for example 127 becomes “0”) when you define the measure variable in Tuner Studio you can specify the same offset so the variable is correctly displayed as a negative number when less than 127.</w:t>
-      </w:r>
-    </w:p>
-    <w:p>
-      <w:pPr>
-        <w:keepNext/>
-      </w:pPr>
-      <w:r>
-        <w:rPr>
-          <w:lang w:val="en-US"/>
-        </w:rPr>
-        <w:drawing>
-          <wp:inline distT="0" distB="0" distL="0" distR="0" wp14:anchorId="2820655D" wp14:editId="7DDD5DD9">
-            <wp:extent cx="4467849" cy="3896269"/>
-            <wp:effectExtent l="0" t="0" r="9525" b="9525"/>
-            <wp:docPr id="5" name="Picture 5"/>
+          <wp:inline distT="0" distB="0" distL="0" distR="0" wp14:anchorId="3FC660D8" wp14:editId="5D8F699D">
+            <wp:extent cx="5982535" cy="1533739"/>
+            <wp:effectExtent l="0" t="0" r="0" b="9525"/>
+            <wp:docPr id="14" name="Picture 14"/>
             <wp:cNvGraphicFramePr>
               <a:graphicFrameLocks xmlns:a="http://schemas.openxmlformats.org/drawingml/2006/main" noChangeAspect="1"/>
             </wp:cNvGraphicFramePr>
@@ -8343,7 +7667,7 @@
                   <pic:spPr>
                     <a:xfrm>
                       <a:off x="0" y="0"/>
-                      <a:ext cx="4467849" cy="3896269"/>
+                      <a:ext cx="5982535" cy="1533739"/>
                     </a:xfrm>
                     <a:prstGeom prst="rect">
                       <a:avLst/>
@@ -8368,6 +7692,970 @@
           <w:rPr>
             <w:noProof/>
           </w:rPr>
+          <w:t>11</w:t>
+        </w:r>
+      </w:fldSimple>
+      <w:r>
+        <w:t>. Location of Warning Bit in Tuner Studio</w:t>
+      </w:r>
+    </w:p>
+    <w:p/>
+    <w:p>
+      <w:pPr>
+        <w:pStyle w:val="Heading2"/>
+        <w:rPr>
+          <w:lang w:val="en-US"/>
+        </w:rPr>
+      </w:pPr>
+      <w:bookmarkStart w:id="13" w:name="_Toc157949811"/>
+      <w:r>
+        <w:rPr>
+          <w:lang w:val="en-US"/>
+        </w:rPr>
+        <w:t>Low Pass Filter</w:t>
+      </w:r>
+      <w:bookmarkEnd w:id="13"/>
+    </w:p>
+    <w:p>
+      <w:pPr>
+        <w:rPr>
+          <w:lang w:val="en-US"/>
+        </w:rPr>
+      </w:pPr>
+      <w:r>
+        <w:rPr>
+          <w:lang w:val="en-US"/>
+        </w:rPr>
+        <w:t>uint16_t lowPassFilter_u16(uint32_t input, uint8_t alpha, uint32_t prior);</w:t>
+      </w:r>
+    </w:p>
+    <w:p>
+      <w:pPr>
+        <w:rPr>
+          <w:lang w:val="en-US"/>
+        </w:rPr>
+      </w:pPr>
+      <w:r>
+        <w:rPr>
+          <w:lang w:val="en-US"/>
+        </w:rPr>
+        <w:t>The function implements a low pass filter</w:t>
+      </w:r>
+      <w:r>
+        <w:rPr>
+          <w:lang w:val="en-US"/>
+        </w:rPr>
+        <w:t xml:space="preserve"> or lag filter</w:t>
+      </w:r>
+      <w:r>
+        <w:rPr>
+          <w:lang w:val="en-US"/>
+        </w:rPr>
+        <w:t xml:space="preserve"> using </w:t>
+      </w:r>
+      <w:r>
+        <w:rPr>
+          <w:lang w:val="en-US"/>
+        </w:rPr>
+        <w:t xml:space="preserve">the new input, the previous input value and an “alpha value” from 1-255 which </w:t>
+      </w:r>
+      <w:r>
+        <w:rPr>
+          <w:lang w:val="en-US"/>
+        </w:rPr>
+        <w:t>sets the filtering on the output.</w:t>
+      </w:r>
+      <w:r>
+        <w:rPr>
+          <w:lang w:val="en-US"/>
+        </w:rPr>
+        <w:t xml:space="preserve"> High values of alpha increase filtering with 12</w:t>
+      </w:r>
+      <w:r>
+        <w:rPr>
+          <w:lang w:val="en-US"/>
+        </w:rPr>
+        <w:t>8</w:t>
+      </w:r>
+      <w:r>
+        <w:rPr>
+          <w:lang w:val="en-US"/>
+        </w:rPr>
+        <w:t xml:space="preserve"> being 50% filtering</w:t>
+      </w:r>
+      <w:r>
+        <w:rPr>
+          <w:lang w:val="en-US"/>
+        </w:rPr>
+        <w:t xml:space="preserve">. The code ensures that the </w:t>
+      </w:r>
+      <w:r>
+        <w:rPr>
+          <w:lang w:val="en-US"/>
+        </w:rPr>
+        <w:t xml:space="preserve">output will converge to the input even with very high filtering, the </w:t>
+      </w:r>
+      <w:r>
+        <w:rPr>
+          <w:lang w:val="en-US"/>
+        </w:rPr>
+        <w:t xml:space="preserve">heaviest filter </w:t>
+      </w:r>
+      <w:r>
+        <w:rPr>
+          <w:lang w:val="en-US"/>
+        </w:rPr>
+        <w:t xml:space="preserve">will have the output </w:t>
+      </w:r>
+      <w:r>
+        <w:rPr>
+          <w:lang w:val="en-US"/>
+        </w:rPr>
+        <w:t xml:space="preserve">move closer to the input </w:t>
+      </w:r>
+      <w:r>
+        <w:rPr>
+          <w:lang w:val="en-US"/>
+        </w:rPr>
+        <w:t>at a rate of</w:t>
+      </w:r>
+      <w:r>
+        <w:rPr>
+          <w:lang w:val="en-US"/>
+        </w:rPr>
+        <w:t xml:space="preserve"> one bit per loop.</w:t>
+      </w:r>
+      <w:r>
+        <w:rPr>
+          <w:lang w:val="en-US"/>
+        </w:rPr>
+        <w:t xml:space="preserve"> </w:t>
+      </w:r>
+    </w:p>
+    <w:p>
+      <w:pPr>
+        <w:rPr>
+          <w:lang w:val="en-US"/>
+        </w:rPr>
+      </w:pPr>
+      <w:r>
+        <w:rPr>
+          <w:lang w:val="en-US"/>
+        </w:rPr>
+        <w:t>The equation is:</w:t>
+      </w:r>
+    </w:p>
+    <w:p>
+      <w:pPr>
+        <w:rPr>
+          <w:lang w:val="en-US"/>
+        </w:rPr>
+      </w:pPr>
+      <w:r>
+        <w:rPr>
+          <w:lang w:val="en-US"/>
+        </w:rPr>
+        <w:t>Output = Prior * (1-alpha) + input * alpha</w:t>
+      </w:r>
+    </w:p>
+    <w:p>
+      <w:pPr>
+        <w:rPr>
+          <w:lang w:val="en-US"/>
+        </w:rPr>
+      </w:pPr>
+      <w:r>
+        <w:rPr>
+          <w:lang w:val="en-US"/>
+        </w:rPr>
+        <w:t>An example of the filtering is shown below.</w:t>
+      </w:r>
+    </w:p>
+    <w:p>
+      <w:pPr>
+        <w:keepNext/>
+      </w:pPr>
+      <w:r>
+        <w:rPr>
+          <w:noProof/>
+          <w:lang w:val="en-US"/>
+        </w:rPr>
+        <w:drawing>
+          <wp:inline distT="0" distB="0" distL="0" distR="0" wp14:anchorId="4222BD91" wp14:editId="259E0095">
+            <wp:extent cx="6188710" cy="1900555"/>
+            <wp:effectExtent l="0" t="0" r="2540" b="4445"/>
+            <wp:docPr id="1600384545" name="Picture 1600384545" descr="A screen shot of a computer&#10;&#10;Description automatically generated with low confidence"/>
+            <wp:cNvGraphicFramePr>
+              <a:graphicFrameLocks xmlns:a="http://schemas.openxmlformats.org/drawingml/2006/main" noChangeAspect="1"/>
+            </wp:cNvGraphicFramePr>
+            <a:graphic xmlns:a="http://schemas.openxmlformats.org/drawingml/2006/main">
+              <a:graphicData uri="http://schemas.openxmlformats.org/drawingml/2006/picture">
+                <pic:pic xmlns:pic="http://schemas.openxmlformats.org/drawingml/2006/picture">
+                  <pic:nvPicPr>
+                    <pic:cNvPr id="1600384545" name="Picture 1" descr="A screen shot of a computer&#10;&#10;Description automatically generated with low confidence"/>
+                    <pic:cNvPicPr/>
+                  </pic:nvPicPr>
+                  <pic:blipFill>
+                    <a:blip r:embed="rId28"/>
+                    <a:stretch>
+                      <a:fillRect/>
+                    </a:stretch>
+                  </pic:blipFill>
+                  <pic:spPr>
+                    <a:xfrm>
+                      <a:off x="0" y="0"/>
+                      <a:ext cx="6188710" cy="1900555"/>
+                    </a:xfrm>
+                    <a:prstGeom prst="rect">
+                      <a:avLst/>
+                    </a:prstGeom>
+                  </pic:spPr>
+                </pic:pic>
+              </a:graphicData>
+            </a:graphic>
+          </wp:inline>
+        </w:drawing>
+      </w:r>
+    </w:p>
+    <w:p>
+      <w:pPr>
+        <w:pStyle w:val="Caption"/>
+      </w:pPr>
+      <w:r>
+        <w:t xml:space="preserve">Figure </w:t>
+      </w:r>
+      <w:fldSimple w:instr=" SEQ Figure \* ARABIC ">
+        <w:r>
+          <w:rPr>
+            <w:noProof/>
+          </w:rPr>
+          <w:t>12</w:t>
+        </w:r>
+      </w:fldSimple>
+      <w:r>
+        <w:t xml:space="preserve"> Example of Low Pass filter. </w:t>
+      </w:r>
+      <w:r>
+        <w:t xml:space="preserve">Red signal is filtered, white is the input. </w:t>
+      </w:r>
+      <w:r>
+        <w:t>Alpha of approximately</w:t>
+      </w:r>
+      <w:r>
+        <w:t xml:space="preserve"> </w:t>
+      </w:r>
+      <w:r>
+        <w:t>200</w:t>
+      </w:r>
+    </w:p>
+    <w:p>
+      <w:pPr>
+        <w:pStyle w:val="Heading2"/>
+        <w:rPr>
+          <w:lang w:val="en-US"/>
+        </w:rPr>
+      </w:pPr>
+      <w:bookmarkStart w:id="14" w:name="_Toc157949812"/>
+      <w:r>
+        <w:rPr>
+          <w:lang w:val="en-US"/>
+        </w:rPr>
+        <w:t>Table Interpolation</w:t>
+      </w:r>
+      <w:bookmarkEnd w:id="14"/>
+    </w:p>
+    <w:p>
+      <w:pPr>
+        <w:rPr>
+          <w:lang w:val="en-US"/>
+        </w:rPr>
+      </w:pPr>
+      <w:r>
+        <w:rPr>
+          <w:lang w:val="en-US"/>
+        </w:rPr>
+        <w:t xml:space="preserve">Tuner Studio supports defining calibration variables as tables (or maps). These can describe a </w:t>
+      </w:r>
+      <w:proofErr w:type="gramStart"/>
+      <w:r>
+        <w:rPr>
+          <w:lang w:val="en-US"/>
+        </w:rPr>
+        <w:t>2 dimensional</w:t>
+      </w:r>
+      <w:proofErr w:type="gramEnd"/>
+      <w:r>
+        <w:rPr>
+          <w:lang w:val="en-US"/>
+        </w:rPr>
+        <w:t xml:space="preserve"> surface (single lookup) or 3 dimensional surface (dual lookup).</w:t>
+      </w:r>
+    </w:p>
+    <w:p>
+      <w:pPr>
+        <w:rPr>
+          <w:lang w:val="en-US"/>
+        </w:rPr>
+      </w:pPr>
+      <w:r>
+        <w:rPr>
+          <w:lang w:val="en-US"/>
+        </w:rPr>
+        <w:t>General note about dimensions in tables:</w:t>
+      </w:r>
+    </w:p>
+    <w:p>
+      <w:pPr>
+        <w:rPr>
+          <w:lang w:val="en-US"/>
+        </w:rPr>
+      </w:pPr>
+      <w:r>
+        <w:rPr>
+          <w:lang w:val="en-US"/>
+        </w:rPr>
+        <w:lastRenderedPageBreak/>
+        <w:t>There is</w:t>
+      </w:r>
+      <w:r>
+        <w:rPr>
+          <w:lang w:val="en-US"/>
+        </w:rPr>
+        <w:t xml:space="preserve"> often confus</w:t>
+      </w:r>
+      <w:r>
+        <w:rPr>
+          <w:lang w:val="en-US"/>
+        </w:rPr>
+        <w:t>ion about</w:t>
+      </w:r>
+      <w:r>
+        <w:rPr>
+          <w:lang w:val="en-US"/>
+        </w:rPr>
+        <w:t xml:space="preserve"> the number of 'dimensions' in a table with the number of </w:t>
+      </w:r>
+      <w:r>
+        <w:rPr>
+          <w:lang w:val="en-US"/>
+        </w:rPr>
+        <w:t>‘</w:t>
+      </w:r>
+      <w:r>
+        <w:rPr>
+          <w:lang w:val="en-US"/>
+        </w:rPr>
+        <w:t>lookup axes.</w:t>
+      </w:r>
+      <w:r>
+        <w:rPr>
+          <w:lang w:val="en-US"/>
+        </w:rPr>
+        <w:t xml:space="preserve">’ </w:t>
+      </w:r>
+      <w:r>
+        <w:rPr>
+          <w:lang w:val="en-US"/>
+        </w:rPr>
+        <w:t xml:space="preserve">Using a geometric example: </w:t>
+      </w:r>
+    </w:p>
+    <w:p>
+      <w:pPr>
+        <w:pStyle w:val="ListParagraph"/>
+        <w:numPr>
+          <w:ilvl w:val="0"/>
+          <w:numId w:val="13"/>
+        </w:numPr>
+        <w:rPr>
+          <w:lang w:val="en-US"/>
+        </w:rPr>
+      </w:pPr>
+      <w:r>
+        <w:rPr>
+          <w:lang w:val="en-US"/>
+        </w:rPr>
+        <w:t>A single variable defines the length of line but cannot give direction, this is one dimension. i.e. X</w:t>
+      </w:r>
+    </w:p>
+    <w:p>
+      <w:pPr>
+        <w:pStyle w:val="ListParagraph"/>
+        <w:numPr>
+          <w:ilvl w:val="0"/>
+          <w:numId w:val="13"/>
+        </w:numPr>
+        <w:rPr>
+          <w:lang w:val="en-US"/>
+        </w:rPr>
+      </w:pPr>
+      <w:r>
+        <w:rPr>
+          <w:lang w:val="en-US"/>
+        </w:rPr>
+        <w:t>A table with one lookup axis defines the shape of a line on a flat page, this is two dimensions. i.e. XY</w:t>
+      </w:r>
+    </w:p>
+    <w:p>
+      <w:pPr>
+        <w:pStyle w:val="ListParagraph"/>
+        <w:numPr>
+          <w:ilvl w:val="0"/>
+          <w:numId w:val="13"/>
+        </w:numPr>
+        <w:rPr>
+          <w:lang w:val="en-US"/>
+        </w:rPr>
+      </w:pPr>
+      <w:r>
+        <w:rPr>
+          <w:lang w:val="en-US"/>
+        </w:rPr>
+        <w:t>A map with two lookup axes defines a surface like a curved piece of paper, this is three dimensions. i.e. XYZ</w:t>
+      </w:r>
+    </w:p>
+    <w:p>
+      <w:pPr>
+        <w:pStyle w:val="Heading3"/>
+        <w:rPr>
+          <w:lang w:val="en-US"/>
+        </w:rPr>
+      </w:pPr>
+      <w:bookmarkStart w:id="15" w:name="_Toc157949813"/>
+      <w:r>
+        <w:rPr>
+          <w:lang w:val="en-US"/>
+        </w:rPr>
+        <w:t>2D Lookup</w:t>
+      </w:r>
+      <w:bookmarkEnd w:id="15"/>
+    </w:p>
+    <w:p>
+      <w:pPr>
+        <w:rPr>
+          <w:lang w:val="en-US"/>
+        </w:rPr>
+      </w:pPr>
+      <w:r>
+        <w:rPr>
+          <w:lang w:val="en-US"/>
+        </w:rPr>
+        <w:t>A 2D lookup function is very powerful. Some usages are:</w:t>
+      </w:r>
+    </w:p>
+    <w:p>
+      <w:pPr>
+        <w:pStyle w:val="ListParagraph"/>
+        <w:numPr>
+          <w:ilvl w:val="0"/>
+          <w:numId w:val="10"/>
+        </w:numPr>
+        <w:rPr>
+          <w:lang w:val="en-US"/>
+        </w:rPr>
+      </w:pPr>
+      <w:r>
+        <w:rPr>
+          <w:lang w:val="en-US"/>
+        </w:rPr>
+        <w:t xml:space="preserve">Scaling a non-linear input (such as </w:t>
+      </w:r>
+      <w:proofErr w:type="gramStart"/>
+      <w:r>
+        <w:rPr>
+          <w:lang w:val="en-US"/>
+        </w:rPr>
+        <w:t>a</w:t>
+      </w:r>
+      <w:proofErr w:type="gramEnd"/>
+      <w:r>
+        <w:rPr>
+          <w:lang w:val="en-US"/>
+        </w:rPr>
+        <w:t xml:space="preserve"> ADC count) into another unit such as temperature.</w:t>
+      </w:r>
+    </w:p>
+    <w:p>
+      <w:pPr>
+        <w:pStyle w:val="ListParagraph"/>
+        <w:numPr>
+          <w:ilvl w:val="0"/>
+          <w:numId w:val="10"/>
+        </w:numPr>
+        <w:rPr>
+          <w:lang w:val="en-US"/>
+        </w:rPr>
+      </w:pPr>
+      <w:r>
+        <w:rPr>
+          <w:lang w:val="en-US"/>
+        </w:rPr>
+        <w:t>Mapping control parameters.</w:t>
+      </w:r>
+    </w:p>
+    <w:p>
+      <w:pPr>
+        <w:pStyle w:val="ListParagraph"/>
+        <w:numPr>
+          <w:ilvl w:val="0"/>
+          <w:numId w:val="10"/>
+        </w:numPr>
+        <w:rPr>
+          <w:lang w:val="en-US"/>
+        </w:rPr>
+      </w:pPr>
+      <w:r>
+        <w:rPr>
+          <w:lang w:val="en-US"/>
+        </w:rPr>
+        <w:t>Storing calculated math routines.</w:t>
+      </w:r>
+    </w:p>
+    <w:p>
+      <w:pPr>
+        <w:rPr>
+          <w:lang w:val="en-US"/>
+        </w:rPr>
+      </w:pPr>
+      <w:r>
+        <w:rPr>
+          <w:lang w:val="en-US"/>
+        </w:rPr>
+        <w:t>To define a 2D lookup you need an array X axis parameters and Y value parameters. It’s worth pointing out that both do not need to be saved as calibration parameters. To save EEPROM the x axis for example may be fixed in code. The axis and values have to be the same length.</w:t>
+      </w:r>
+      <w:r>
+        <w:rPr>
+          <w:lang w:val="en-US"/>
+        </w:rPr>
+        <w:t xml:space="preserve"> Also</w:t>
+      </w:r>
+      <w:r>
+        <w:rPr>
+          <w:lang w:val="en-US"/>
+        </w:rPr>
+        <w:t>,</w:t>
+      </w:r>
+      <w:r>
+        <w:rPr>
+          <w:lang w:val="en-US"/>
+        </w:rPr>
+        <w:t xml:space="preserve"> the X axis values must be all increasing or all decreasing (equal values are ok, but not very useful). Y values can be any value.</w:t>
+      </w:r>
+    </w:p>
+    <w:p>
+      <w:pPr>
+        <w:rPr>
+          <w:lang w:val="en-US"/>
+        </w:rPr>
+      </w:pPr>
+      <w:r>
+        <w:rPr>
+          <w:lang w:val="en-US"/>
+        </w:rPr>
+        <w:t>To define a new table. Create the x axis and y axis as arrays of variables.</w:t>
+      </w:r>
+      <w:r>
+        <w:rPr>
+          <w:lang w:val="en-US"/>
+        </w:rPr>
+        <w:t xml:space="preserve"> There is no special structure and this can be helpful as it allows the user to re-use the X-axis for example with different Y Values.</w:t>
+      </w:r>
+      <w:r>
+        <w:rPr>
+          <w:lang w:val="en-US"/>
+        </w:rPr>
+        <w:t xml:space="preserve"> </w:t>
+      </w:r>
+      <w:r>
+        <w:rPr>
+          <w:lang w:val="en-US"/>
+        </w:rPr>
+        <w:t>Then call the lookup function.</w:t>
+      </w:r>
+    </w:p>
+    <w:p>
+      <w:pPr>
+        <w:rPr>
+          <w:lang w:val="en-US"/>
+        </w:rPr>
+      </w:pPr>
+      <w:r>
+        <w:rPr>
+          <w:lang w:val="en-US"/>
+        </w:rPr>
+        <w:t>Example:</w:t>
+      </w:r>
+    </w:p>
+    <w:p>
+      <w:pPr>
+        <w:rPr>
+          <w:rFonts w:ascii="Arial" w:hAnsi="Arial" w:cs="Arial"/>
+          <w:sz w:val="18"/>
+          <w:lang w:val="en-US"/>
+        </w:rPr>
+      </w:pPr>
+      <w:r>
+        <w:rPr>
+          <w:rFonts w:ascii="Arial" w:hAnsi="Arial" w:cs="Arial"/>
+          <w:sz w:val="18"/>
+          <w:lang w:val="en-US"/>
+        </w:rPr>
+        <w:t>Out_</w:t>
+      </w:r>
+      <w:proofErr w:type="gramStart"/>
+      <w:r>
+        <w:rPr>
+          <w:rFonts w:ascii="Arial" w:hAnsi="Arial" w:cs="Arial"/>
+          <w:sz w:val="18"/>
+          <w:lang w:val="en-US"/>
+        </w:rPr>
+        <w:t>TS.Vars.dev</w:t>
+      </w:r>
+      <w:proofErr w:type="gramEnd"/>
+      <w:r>
+        <w:rPr>
+          <w:rFonts w:ascii="Arial" w:hAnsi="Arial" w:cs="Arial"/>
+          <w:sz w:val="18"/>
+          <w:lang w:val="en-US"/>
+        </w:rPr>
+        <w:t xml:space="preserve">4 = </w:t>
+      </w:r>
+      <w:r>
+        <w:rPr>
+          <w:rFonts w:ascii="Arial" w:hAnsi="Arial" w:cs="Arial"/>
+          <w:b/>
+          <w:sz w:val="18"/>
+          <w:lang w:val="en-US"/>
+        </w:rPr>
+        <w:t>u8_table2DLookup_u8</w:t>
+      </w:r>
+      <w:r>
+        <w:rPr>
+          <w:rFonts w:ascii="Arial" w:hAnsi="Arial" w:cs="Arial"/>
+          <w:sz w:val="18"/>
+          <w:lang w:val="en-US"/>
+        </w:rPr>
+        <w:t xml:space="preserve">(configPage2.exampleTable_Xaxis, </w:t>
+      </w:r>
+      <w:r>
+        <w:rPr>
+          <w:rFonts w:ascii="Arial" w:hAnsi="Arial" w:cs="Arial"/>
+          <w:color w:val="70AD47" w:themeColor="accent6"/>
+          <w:sz w:val="18"/>
+          <w:lang w:val="en-US"/>
+        </w:rPr>
+        <w:t>- The X axis array</w:t>
+      </w:r>
+    </w:p>
+    <w:p>
+      <w:pPr>
+        <w:ind w:left="2880" w:firstLine="720"/>
+        <w:rPr>
+          <w:rFonts w:ascii="Arial" w:hAnsi="Arial" w:cs="Arial"/>
+          <w:sz w:val="18"/>
+          <w:lang w:val="en-US"/>
+        </w:rPr>
+      </w:pPr>
+      <w:r>
+        <w:rPr>
+          <w:rFonts w:ascii="Arial" w:hAnsi="Arial" w:cs="Arial"/>
+          <w:sz w:val="18"/>
+          <w:lang w:val="en-US"/>
+        </w:rPr>
+        <w:t>configPage2.exampleTable_Ydata,</w:t>
+      </w:r>
+      <w:r>
+        <w:rPr>
+          <w:rFonts w:ascii="Arial" w:hAnsi="Arial" w:cs="Arial"/>
+          <w:sz w:val="18"/>
+          <w:lang w:val="en-US"/>
+        </w:rPr>
+        <w:t xml:space="preserve"> </w:t>
+      </w:r>
+      <w:r>
+        <w:rPr>
+          <w:rFonts w:ascii="Arial" w:hAnsi="Arial" w:cs="Arial"/>
+          <w:color w:val="70AD47" w:themeColor="accent6"/>
+          <w:sz w:val="18"/>
+          <w:lang w:val="en-US"/>
+        </w:rPr>
+        <w:t xml:space="preserve">- The </w:t>
+      </w:r>
+      <w:r>
+        <w:rPr>
+          <w:rFonts w:ascii="Arial" w:hAnsi="Arial" w:cs="Arial"/>
+          <w:color w:val="70AD47" w:themeColor="accent6"/>
+          <w:sz w:val="18"/>
+          <w:lang w:val="en-US"/>
+        </w:rPr>
+        <w:t>Y</w:t>
+      </w:r>
+      <w:r>
+        <w:rPr>
+          <w:rFonts w:ascii="Arial" w:hAnsi="Arial" w:cs="Arial"/>
+          <w:color w:val="70AD47" w:themeColor="accent6"/>
+          <w:sz w:val="18"/>
+          <w:lang w:val="en-US"/>
+        </w:rPr>
+        <w:t xml:space="preserve"> </w:t>
+      </w:r>
+      <w:r>
+        <w:rPr>
+          <w:rFonts w:ascii="Arial" w:hAnsi="Arial" w:cs="Arial"/>
+          <w:color w:val="70AD47" w:themeColor="accent6"/>
+          <w:sz w:val="18"/>
+          <w:lang w:val="en-US"/>
+        </w:rPr>
+        <w:t>data</w:t>
+      </w:r>
+      <w:r>
+        <w:rPr>
+          <w:rFonts w:ascii="Arial" w:hAnsi="Arial" w:cs="Arial"/>
+          <w:color w:val="70AD47" w:themeColor="accent6"/>
+          <w:sz w:val="18"/>
+          <w:lang w:val="en-US"/>
+        </w:rPr>
+        <w:t xml:space="preserve"> array</w:t>
+      </w:r>
+    </w:p>
+    <w:p>
+      <w:pPr>
+        <w:ind w:left="2880" w:firstLine="720"/>
+        <w:rPr>
+          <w:rFonts w:ascii="Arial" w:hAnsi="Arial" w:cs="Arial"/>
+          <w:sz w:val="18"/>
+          <w:lang w:val="en-US"/>
+        </w:rPr>
+      </w:pPr>
+      <w:proofErr w:type="spellStart"/>
+      <w:proofErr w:type="gramStart"/>
+      <w:r>
+        <w:rPr>
+          <w:rFonts w:ascii="Arial" w:hAnsi="Arial" w:cs="Arial"/>
+          <w:sz w:val="18"/>
+          <w:lang w:val="en-US"/>
+        </w:rPr>
+        <w:t>sizeof</w:t>
+      </w:r>
+      <w:proofErr w:type="spellEnd"/>
+      <w:r>
+        <w:rPr>
+          <w:rFonts w:ascii="Arial" w:hAnsi="Arial" w:cs="Arial"/>
+          <w:sz w:val="18"/>
+          <w:lang w:val="en-US"/>
+        </w:rPr>
+        <w:t>(</w:t>
+      </w:r>
+      <w:proofErr w:type="gramEnd"/>
+      <w:r>
+        <w:rPr>
+          <w:rFonts w:ascii="Arial" w:hAnsi="Arial" w:cs="Arial"/>
+          <w:sz w:val="18"/>
+          <w:lang w:val="en-US"/>
+        </w:rPr>
+        <w:t>configPage2.exampleTable_Xaxis),</w:t>
+      </w:r>
+      <w:r>
+        <w:rPr>
+          <w:rFonts w:ascii="Arial" w:hAnsi="Arial" w:cs="Arial"/>
+          <w:color w:val="70AD47" w:themeColor="accent6"/>
+          <w:sz w:val="18"/>
+          <w:lang w:val="en-US"/>
+        </w:rPr>
+        <w:t xml:space="preserve"> - </w:t>
+      </w:r>
+      <w:r>
+        <w:rPr>
+          <w:rFonts w:ascii="Arial" w:hAnsi="Arial" w:cs="Arial"/>
+          <w:color w:val="70AD47" w:themeColor="accent6"/>
+          <w:sz w:val="18"/>
+          <w:lang w:val="en-US"/>
+        </w:rPr>
+        <w:t>Number of array bins</w:t>
+      </w:r>
+      <w:r>
+        <w:rPr>
+          <w:rFonts w:ascii="Arial" w:hAnsi="Arial" w:cs="Arial"/>
+          <w:color w:val="70AD47" w:themeColor="accent6"/>
+          <w:sz w:val="18"/>
+          <w:lang w:val="en-US"/>
+        </w:rPr>
+        <w:t>.</w:t>
+      </w:r>
+    </w:p>
+    <w:p>
+      <w:pPr>
+        <w:ind w:left="2880" w:firstLine="720"/>
+        <w:rPr>
+          <w:rFonts w:ascii="Arial" w:hAnsi="Arial" w:cs="Arial"/>
+          <w:sz w:val="18"/>
+          <w:lang w:val="en-US"/>
+        </w:rPr>
+      </w:pPr>
+      <w:r>
+        <w:rPr>
+          <w:rFonts w:ascii="Arial" w:hAnsi="Arial" w:cs="Arial"/>
+          <w:sz w:val="18"/>
+          <w:lang w:val="en-US"/>
+        </w:rPr>
+        <w:t>configPage2.exampleLookupValue);</w:t>
+      </w:r>
+      <w:r>
+        <w:rPr>
+          <w:rFonts w:ascii="Arial" w:hAnsi="Arial" w:cs="Arial"/>
+          <w:sz w:val="18"/>
+          <w:lang w:val="en-US"/>
+        </w:rPr>
+        <w:t xml:space="preserve"> </w:t>
+      </w:r>
+      <w:r>
+        <w:rPr>
+          <w:rFonts w:ascii="Arial" w:hAnsi="Arial" w:cs="Arial"/>
+          <w:color w:val="70AD47" w:themeColor="accent6"/>
+          <w:sz w:val="18"/>
+          <w:lang w:val="en-US"/>
+        </w:rPr>
+        <w:t>- The X lookup value</w:t>
+      </w:r>
+    </w:p>
+    <w:p>
+      <w:pPr>
+        <w:rPr>
+          <w:lang w:val="en-US"/>
+        </w:rPr>
+      </w:pPr>
+      <w:r>
+        <w:rPr>
+          <w:lang w:val="en-US"/>
+        </w:rPr>
+        <w:t xml:space="preserve">But </w:t>
+      </w:r>
+      <w:r>
+        <w:rPr>
+          <w:lang w:val="en-US"/>
+        </w:rPr>
+        <w:t>other data types can easily be supported including float lookup by adding the appropriate functions.</w:t>
+      </w:r>
+    </w:p>
+    <w:p>
+      <w:pPr>
+        <w:rPr>
+          <w:lang w:val="en-US"/>
+        </w:rPr>
+      </w:pPr>
+      <w:r>
+        <w:rPr>
+          <w:lang w:val="en-US"/>
+        </w:rPr>
+        <w:t>Currently supported functions:</w:t>
+      </w:r>
+    </w:p>
+    <w:p>
+      <w:pPr>
+        <w:pStyle w:val="ListParagraph"/>
+        <w:numPr>
+          <w:ilvl w:val="0"/>
+          <w:numId w:val="11"/>
+        </w:numPr>
+        <w:rPr>
+          <w:lang w:val="en-US"/>
+        </w:rPr>
+      </w:pPr>
+      <w:r>
+        <w:rPr>
+          <w:lang w:val="en-US"/>
+        </w:rPr>
+        <w:t>u8_table2DLookup_u8</w:t>
+      </w:r>
+      <w:r>
+        <w:rPr>
+          <w:lang w:val="en-US"/>
+        </w:rPr>
+        <w:t xml:space="preserve"> – </w:t>
+      </w:r>
+      <w:proofErr w:type="gramStart"/>
+      <w:r>
+        <w:rPr>
+          <w:lang w:val="en-US"/>
+        </w:rPr>
+        <w:t>8 bit</w:t>
+      </w:r>
+      <w:proofErr w:type="gramEnd"/>
+      <w:r>
+        <w:rPr>
+          <w:lang w:val="en-US"/>
+        </w:rPr>
+        <w:t xml:space="preserve"> unsigned output with 8 bit unsigned input variables.</w:t>
+      </w:r>
+    </w:p>
+    <w:p>
+      <w:pPr>
+        <w:rPr>
+          <w:lang w:val="en-US"/>
+        </w:rPr>
+      </w:pPr>
+      <w:r>
+        <w:rPr>
+          <w:lang w:val="en-US"/>
+        </w:rPr>
+        <w:t>If you need a signed lookup, its more efficient to use an offset on the signal (so for example 127 becomes “0”) when you define the measure variable in Tuner Studio you can specify the same offset so the variable is correctly displayed as a negative number when less than 127.</w:t>
+      </w:r>
+    </w:p>
+    <w:p>
+      <w:pPr>
+        <w:keepNext/>
+      </w:pPr>
+      <w:r>
+        <w:lastRenderedPageBreak/>
+        <w:drawing>
+          <wp:inline distT="0" distB="0" distL="0" distR="0" wp14:anchorId="443EA708" wp14:editId="329AB067">
+            <wp:extent cx="6030167" cy="4553585"/>
+            <wp:effectExtent l="0" t="0" r="8890" b="0"/>
+            <wp:docPr id="8" name="Picture 8"/>
+            <wp:cNvGraphicFramePr>
+              <a:graphicFrameLocks xmlns:a="http://schemas.openxmlformats.org/drawingml/2006/main" noChangeAspect="1"/>
+            </wp:cNvGraphicFramePr>
+            <a:graphic xmlns:a="http://schemas.openxmlformats.org/drawingml/2006/main">
+              <a:graphicData uri="http://schemas.openxmlformats.org/drawingml/2006/picture">
+                <pic:pic xmlns:pic="http://schemas.openxmlformats.org/drawingml/2006/picture">
+                  <pic:nvPicPr>
+                    <pic:cNvPr id="1" name=""/>
+                    <pic:cNvPicPr/>
+                  </pic:nvPicPr>
+                  <pic:blipFill>
+                    <a:blip r:embed="rId29"/>
+                    <a:stretch>
+                      <a:fillRect/>
+                    </a:stretch>
+                  </pic:blipFill>
+                  <pic:spPr>
+                    <a:xfrm>
+                      <a:off x="0" y="0"/>
+                      <a:ext cx="6030167" cy="4553585"/>
+                    </a:xfrm>
+                    <a:prstGeom prst="rect">
+                      <a:avLst/>
+                    </a:prstGeom>
+                  </pic:spPr>
+                </pic:pic>
+              </a:graphicData>
+            </a:graphic>
+          </wp:inline>
+        </w:drawing>
+      </w:r>
+    </w:p>
+    <w:p>
+      <w:pPr>
+        <w:pStyle w:val="Caption"/>
+      </w:pPr>
+      <w:r>
+        <w:t xml:space="preserve">Figure </w:t>
+      </w:r>
+      <w:fldSimple w:instr=" SEQ Figure \* ARABIC ">
+        <w:r>
+          <w:rPr>
+            <w:noProof/>
+          </w:rPr>
           <w:t>13</w:t>
         </w:r>
       </w:fldSimple>
@@ -8448,7 +8736,6 @@
         <w:rPr>
           <w:lang w:val="en-US"/>
         </w:rPr>
-        <w:lastRenderedPageBreak/>
         <w:t>Example:</w:t>
       </w:r>
     </w:p>
@@ -8460,6 +8747,7 @@
       </w:pPr>
       <w:r>
         <w:rPr>
+          <w:noProof/>
           <w:lang w:val="en-US"/>
         </w:rPr>
         <w:drawing>
@@ -8478,7 +8766,7 @@
                     <pic:cNvPicPr/>
                   </pic:nvPicPr>
                   <pic:blipFill>
-                    <a:blip r:embed="rId28"/>
+                    <a:blip r:embed="rId30"/>
                     <a:stretch>
                       <a:fillRect/>
                     </a:stretch>
@@ -8566,7 +8854,7 @@
           <w:lang w:val="en-US"/>
         </w:rPr>
       </w:pPr>
-      <w:bookmarkStart w:id="16" w:name="_Toc144036082"/>
+      <w:bookmarkStart w:id="16" w:name="_Toc157949814"/>
       <w:r>
         <w:rPr>
           <w:lang w:val="en-US"/>
@@ -8585,16 +8873,822 @@
         <w:rPr>
           <w:lang w:val="en-US"/>
         </w:rPr>
-        <w:t>To be done…</w:t>
+        <w:t>3D tables work much the same as 2D tables. The main difference is it describes a surface dependent on two axes.</w:t>
+      </w:r>
+    </w:p>
+    <w:p>
+      <w:pPr>
+        <w:rPr>
+          <w:lang w:val="en-US"/>
+        </w:rPr>
+      </w:pPr>
+      <w:r>
+        <w:rPr>
+          <w:lang w:val="en-US"/>
+        </w:rPr>
+        <w:t>You need to define an X axis, Y axis and Z data. X and Y can be any length and must be all increasing or all decreasing values.</w:t>
+      </w:r>
+    </w:p>
+    <w:p>
+      <w:pPr>
+        <w:rPr>
+          <w:lang w:val="en-US"/>
+        </w:rPr>
+      </w:pPr>
+      <w:r>
+        <w:rPr>
+          <w:lang w:val="en-US"/>
+        </w:rPr>
+        <w:t xml:space="preserve">At the present time only </w:t>
+      </w:r>
+      <w:proofErr w:type="gramStart"/>
+      <w:r>
+        <w:rPr>
+          <w:lang w:val="en-US"/>
+        </w:rPr>
+        <w:t>1 byte</w:t>
+      </w:r>
+      <w:proofErr w:type="gramEnd"/>
+      <w:r>
+        <w:rPr>
+          <w:lang w:val="en-US"/>
+        </w:rPr>
+        <w:t xml:space="preserve"> (U8) tables are supported. </w:t>
+      </w:r>
+      <w:r>
+        <w:rPr>
+          <w:lang w:val="en-US"/>
+        </w:rPr>
+        <w:t xml:space="preserve"> </w:t>
+      </w:r>
+      <w:r>
+        <w:rPr>
+          <w:lang w:val="en-US"/>
+        </w:rPr>
+        <w:t xml:space="preserve">If you need a signed lookup, its more efficient to use an offset on the signal (so for example 127 becomes “0”) when you define the measure variable in Tuner </w:t>
+      </w:r>
+      <w:r>
+        <w:rPr>
+          <w:lang w:val="en-US"/>
+        </w:rPr>
+        <w:lastRenderedPageBreak/>
+        <w:t>Studio you can specify the same offset so the variable is correctly displayed as a negative number when less than 127.</w:t>
+      </w:r>
+    </w:p>
+    <w:p>
+      <w:pPr>
+        <w:rPr>
+          <w:lang w:val="en-US"/>
+        </w:rPr>
+      </w:pPr>
+    </w:p>
+    <w:p>
+      <w:pPr>
+        <w:rPr>
+          <w:lang w:val="en-US"/>
+        </w:rPr>
+      </w:pPr>
+      <w:r>
+        <w:rPr>
+          <w:lang w:val="en-US"/>
+        </w:rPr>
+        <w:t>Example usage:</w:t>
+      </w:r>
+    </w:p>
+    <w:p>
+      <w:pPr>
+        <w:rPr>
+          <w:rFonts w:ascii="Arial" w:hAnsi="Arial" w:cs="Arial"/>
+          <w:sz w:val="18"/>
+          <w:lang w:val="en-US"/>
+        </w:rPr>
+      </w:pPr>
+      <w:r>
+        <w:rPr>
+          <w:rFonts w:ascii="Arial" w:hAnsi="Arial" w:cs="Arial"/>
+          <w:sz w:val="18"/>
+          <w:lang w:val="en-US"/>
+        </w:rPr>
+        <w:t>Out_</w:t>
+      </w:r>
+      <w:proofErr w:type="gramStart"/>
+      <w:r>
+        <w:rPr>
+          <w:rFonts w:ascii="Arial" w:hAnsi="Arial" w:cs="Arial"/>
+          <w:sz w:val="18"/>
+          <w:lang w:val="en-US"/>
+        </w:rPr>
+        <w:t>TS.Vars.dev</w:t>
+      </w:r>
+      <w:proofErr w:type="gramEnd"/>
+      <w:r>
+        <w:rPr>
+          <w:rFonts w:ascii="Arial" w:hAnsi="Arial" w:cs="Arial"/>
+          <w:sz w:val="18"/>
+          <w:lang w:val="en-US"/>
+        </w:rPr>
+        <w:t xml:space="preserve">3 = </w:t>
+      </w:r>
+      <w:r>
+        <w:rPr>
+          <w:rFonts w:ascii="Arial" w:hAnsi="Arial" w:cs="Arial"/>
+          <w:b/>
+          <w:sz w:val="18"/>
+          <w:lang w:val="en-US"/>
+        </w:rPr>
+        <w:t>u8_table3DLookup_u8</w:t>
+      </w:r>
+      <w:r>
+        <w:rPr>
+          <w:rFonts w:ascii="Arial" w:hAnsi="Arial" w:cs="Arial"/>
+          <w:sz w:val="18"/>
+          <w:lang w:val="en-US"/>
+        </w:rPr>
+        <w:t xml:space="preserve">(configPage2.example3DTable_Xaxis, </w:t>
+      </w:r>
+      <w:r>
+        <w:rPr>
+          <w:rFonts w:ascii="Arial" w:hAnsi="Arial" w:cs="Arial"/>
+          <w:color w:val="70AD47" w:themeColor="accent6"/>
+          <w:sz w:val="18"/>
+          <w:lang w:val="en-US"/>
+        </w:rPr>
+        <w:t>- The X axis array</w:t>
+      </w:r>
+    </w:p>
+    <w:p>
+      <w:pPr>
+        <w:ind w:left="3544"/>
+        <w:rPr>
+          <w:rFonts w:ascii="Arial" w:hAnsi="Arial" w:cs="Arial"/>
+          <w:sz w:val="18"/>
+          <w:lang w:val="en-US"/>
+        </w:rPr>
+      </w:pPr>
+      <w:r>
+        <w:rPr>
+          <w:rFonts w:ascii="Arial" w:hAnsi="Arial" w:cs="Arial"/>
+          <w:sz w:val="18"/>
+          <w:lang w:val="en-US"/>
+        </w:rPr>
+        <w:t xml:space="preserve">configPage2.example3DTable_Yaxis, </w:t>
+      </w:r>
+      <w:r>
+        <w:rPr>
+          <w:rFonts w:ascii="Arial" w:hAnsi="Arial" w:cs="Arial"/>
+          <w:color w:val="70AD47" w:themeColor="accent6"/>
+          <w:sz w:val="18"/>
+          <w:lang w:val="en-US"/>
+        </w:rPr>
+        <w:t xml:space="preserve">- The </w:t>
+      </w:r>
+      <w:r>
+        <w:rPr>
+          <w:rFonts w:ascii="Arial" w:hAnsi="Arial" w:cs="Arial"/>
+          <w:color w:val="70AD47" w:themeColor="accent6"/>
+          <w:sz w:val="18"/>
+          <w:lang w:val="en-US"/>
+        </w:rPr>
+        <w:t>Y</w:t>
+      </w:r>
+      <w:r>
+        <w:rPr>
+          <w:rFonts w:ascii="Arial" w:hAnsi="Arial" w:cs="Arial"/>
+          <w:color w:val="70AD47" w:themeColor="accent6"/>
+          <w:sz w:val="18"/>
+          <w:lang w:val="en-US"/>
+        </w:rPr>
+        <w:t xml:space="preserve"> axis array</w:t>
+      </w:r>
+    </w:p>
+    <w:p>
+      <w:pPr>
+        <w:ind w:left="3544"/>
+        <w:rPr>
+          <w:rFonts w:ascii="Arial" w:hAnsi="Arial" w:cs="Arial"/>
+          <w:sz w:val="18"/>
+          <w:lang w:val="en-US"/>
+        </w:rPr>
+      </w:pPr>
+      <w:r>
+        <w:rPr>
+          <w:rFonts w:ascii="Arial" w:hAnsi="Arial" w:cs="Arial"/>
+          <w:sz w:val="18"/>
+          <w:lang w:val="en-US"/>
+        </w:rPr>
+        <w:t>configPage2.example3DTable_Zdata,</w:t>
+      </w:r>
+      <w:r>
+        <w:rPr>
+          <w:rFonts w:ascii="Arial" w:hAnsi="Arial" w:cs="Arial"/>
+          <w:sz w:val="18"/>
+          <w:lang w:val="en-US"/>
+        </w:rPr>
+        <w:t xml:space="preserve"> </w:t>
+      </w:r>
+      <w:r>
+        <w:rPr>
+          <w:rFonts w:ascii="Arial" w:hAnsi="Arial" w:cs="Arial"/>
+          <w:color w:val="70AD47" w:themeColor="accent6"/>
+          <w:sz w:val="18"/>
+          <w:lang w:val="en-US"/>
+        </w:rPr>
+        <w:t xml:space="preserve">- The </w:t>
+      </w:r>
+      <w:r>
+        <w:rPr>
+          <w:rFonts w:ascii="Arial" w:hAnsi="Arial" w:cs="Arial"/>
+          <w:color w:val="70AD47" w:themeColor="accent6"/>
+          <w:sz w:val="18"/>
+          <w:lang w:val="en-US"/>
+        </w:rPr>
+        <w:t>Z</w:t>
+      </w:r>
+      <w:r>
+        <w:rPr>
+          <w:rFonts w:ascii="Arial" w:hAnsi="Arial" w:cs="Arial"/>
+          <w:color w:val="70AD47" w:themeColor="accent6"/>
+          <w:sz w:val="18"/>
+          <w:lang w:val="en-US"/>
+        </w:rPr>
+        <w:t xml:space="preserve"> </w:t>
+      </w:r>
+      <w:r>
+        <w:rPr>
+          <w:rFonts w:ascii="Arial" w:hAnsi="Arial" w:cs="Arial"/>
+          <w:color w:val="70AD47" w:themeColor="accent6"/>
+          <w:sz w:val="18"/>
+          <w:lang w:val="en-US"/>
+        </w:rPr>
+        <w:t>data</w:t>
+      </w:r>
+      <w:r>
+        <w:rPr>
+          <w:rFonts w:ascii="Arial" w:hAnsi="Arial" w:cs="Arial"/>
+          <w:color w:val="70AD47" w:themeColor="accent6"/>
+          <w:sz w:val="18"/>
+          <w:lang w:val="en-US"/>
+        </w:rPr>
+        <w:t xml:space="preserve"> array</w:t>
+      </w:r>
+      <w:r>
+        <w:rPr>
+          <w:rFonts w:ascii="Arial" w:hAnsi="Arial" w:cs="Arial"/>
+          <w:color w:val="70AD47" w:themeColor="accent6"/>
+          <w:sz w:val="18"/>
+          <w:lang w:val="en-US"/>
+        </w:rPr>
+        <w:t xml:space="preserve"> (Z size = X * Y size)</w:t>
+      </w:r>
+    </w:p>
+    <w:p>
+      <w:pPr>
+        <w:ind w:left="3544"/>
+        <w:rPr>
+          <w:rFonts w:ascii="Arial" w:hAnsi="Arial" w:cs="Arial"/>
+          <w:sz w:val="18"/>
+          <w:lang w:val="en-US"/>
+        </w:rPr>
+      </w:pPr>
+      <w:proofErr w:type="spellStart"/>
+      <w:proofErr w:type="gramStart"/>
+      <w:r>
+        <w:rPr>
+          <w:rFonts w:ascii="Arial" w:hAnsi="Arial" w:cs="Arial"/>
+          <w:sz w:val="18"/>
+          <w:lang w:val="en-US"/>
+        </w:rPr>
+        <w:t>sizeof</w:t>
+      </w:r>
+      <w:proofErr w:type="spellEnd"/>
+      <w:r>
+        <w:rPr>
+          <w:rFonts w:ascii="Arial" w:hAnsi="Arial" w:cs="Arial"/>
+          <w:sz w:val="18"/>
+          <w:lang w:val="en-US"/>
+        </w:rPr>
+        <w:t>(</w:t>
+      </w:r>
+      <w:proofErr w:type="gramEnd"/>
+      <w:r>
+        <w:rPr>
+          <w:rFonts w:ascii="Arial" w:hAnsi="Arial" w:cs="Arial"/>
+          <w:sz w:val="18"/>
+          <w:lang w:val="en-US"/>
+        </w:rPr>
+        <w:t xml:space="preserve">configPage2.example3DTable_Xaxis), </w:t>
+      </w:r>
+      <w:r>
+        <w:rPr>
+          <w:rFonts w:ascii="Arial" w:hAnsi="Arial" w:cs="Arial"/>
+          <w:color w:val="70AD47" w:themeColor="accent6"/>
+          <w:sz w:val="18"/>
+          <w:lang w:val="en-US"/>
+        </w:rPr>
+        <w:t xml:space="preserve">- </w:t>
+      </w:r>
+      <w:r>
+        <w:rPr>
+          <w:rFonts w:ascii="Arial" w:hAnsi="Arial" w:cs="Arial"/>
+          <w:color w:val="70AD47" w:themeColor="accent6"/>
+          <w:sz w:val="18"/>
+          <w:lang w:val="en-US"/>
+        </w:rPr>
+        <w:t>Number of X bins.</w:t>
+      </w:r>
+    </w:p>
+    <w:p>
+      <w:pPr>
+        <w:ind w:left="3544"/>
+        <w:rPr>
+          <w:rFonts w:ascii="Arial" w:hAnsi="Arial" w:cs="Arial"/>
+          <w:sz w:val="18"/>
+          <w:lang w:val="en-US"/>
+        </w:rPr>
+      </w:pPr>
+      <w:proofErr w:type="spellStart"/>
+      <w:proofErr w:type="gramStart"/>
+      <w:r>
+        <w:rPr>
+          <w:rFonts w:ascii="Arial" w:hAnsi="Arial" w:cs="Arial"/>
+          <w:sz w:val="18"/>
+          <w:lang w:val="en-US"/>
+        </w:rPr>
+        <w:t>sizeof</w:t>
+      </w:r>
+      <w:proofErr w:type="spellEnd"/>
+      <w:r>
+        <w:rPr>
+          <w:rFonts w:ascii="Arial" w:hAnsi="Arial" w:cs="Arial"/>
+          <w:sz w:val="18"/>
+          <w:lang w:val="en-US"/>
+        </w:rPr>
+        <w:t>(</w:t>
+      </w:r>
+      <w:proofErr w:type="gramEnd"/>
+      <w:r>
+        <w:rPr>
+          <w:rFonts w:ascii="Arial" w:hAnsi="Arial" w:cs="Arial"/>
+          <w:sz w:val="18"/>
+          <w:lang w:val="en-US"/>
+        </w:rPr>
+        <w:t>configPage2.example3DTable_Yaxis),</w:t>
+      </w:r>
+      <w:r>
+        <w:rPr>
+          <w:rFonts w:ascii="Arial" w:hAnsi="Arial" w:cs="Arial"/>
+          <w:sz w:val="18"/>
+          <w:lang w:val="en-US"/>
+        </w:rPr>
+        <w:t xml:space="preserve"> </w:t>
+      </w:r>
+      <w:r>
+        <w:rPr>
+          <w:rFonts w:ascii="Arial" w:hAnsi="Arial" w:cs="Arial"/>
+          <w:color w:val="70AD47" w:themeColor="accent6"/>
+          <w:sz w:val="18"/>
+          <w:lang w:val="en-US"/>
+        </w:rPr>
+        <w:t xml:space="preserve">- </w:t>
+      </w:r>
+      <w:r>
+        <w:rPr>
+          <w:rFonts w:ascii="Arial" w:hAnsi="Arial" w:cs="Arial"/>
+          <w:color w:val="70AD47" w:themeColor="accent6"/>
+          <w:sz w:val="18"/>
+          <w:lang w:val="en-US"/>
+        </w:rPr>
+        <w:t>Number of Y bins.</w:t>
+      </w:r>
+    </w:p>
+    <w:p>
+      <w:pPr>
+        <w:ind w:left="3544"/>
+        <w:rPr>
+          <w:rFonts w:ascii="Arial" w:hAnsi="Arial" w:cs="Arial"/>
+          <w:sz w:val="18"/>
+          <w:lang w:val="en-US"/>
+        </w:rPr>
+      </w:pPr>
+      <w:r>
+        <w:rPr>
+          <w:rFonts w:ascii="Arial" w:hAnsi="Arial" w:cs="Arial"/>
+          <w:sz w:val="18"/>
+          <w:lang w:val="en-US"/>
+        </w:rPr>
+        <w:t>configPage2.example3DXLookup,</w:t>
+      </w:r>
+      <w:r>
+        <w:rPr>
+          <w:rFonts w:ascii="Arial" w:hAnsi="Arial" w:cs="Arial"/>
+          <w:sz w:val="18"/>
+          <w:lang w:val="en-US"/>
+        </w:rPr>
+        <w:t xml:space="preserve"> - </w:t>
+      </w:r>
+      <w:r>
+        <w:rPr>
+          <w:rFonts w:ascii="Arial" w:hAnsi="Arial" w:cs="Arial"/>
+          <w:color w:val="70AD47" w:themeColor="accent6"/>
+          <w:sz w:val="18"/>
+          <w:lang w:val="en-US"/>
+        </w:rPr>
+        <w:t>The X lookup value</w:t>
+      </w:r>
+    </w:p>
+    <w:p>
+      <w:pPr>
+        <w:ind w:left="3544"/>
+        <w:rPr>
+          <w:rFonts w:ascii="Arial" w:hAnsi="Arial" w:cs="Arial"/>
+          <w:sz w:val="18"/>
+          <w:lang w:val="en-US"/>
+        </w:rPr>
+      </w:pPr>
+      <w:r>
+        <w:rPr>
+          <w:rFonts w:ascii="Arial" w:hAnsi="Arial" w:cs="Arial"/>
+          <w:sz w:val="18"/>
+          <w:lang w:val="en-US"/>
+        </w:rPr>
+        <w:t xml:space="preserve"> configPage2.example3</w:t>
+      </w:r>
+      <w:proofErr w:type="gramStart"/>
+      <w:r>
+        <w:rPr>
+          <w:rFonts w:ascii="Arial" w:hAnsi="Arial" w:cs="Arial"/>
+          <w:sz w:val="18"/>
+          <w:lang w:val="en-US"/>
+        </w:rPr>
+        <w:t>DYLookup )</w:t>
+      </w:r>
+      <w:proofErr w:type="gramEnd"/>
+      <w:r>
+        <w:rPr>
+          <w:rFonts w:ascii="Arial" w:hAnsi="Arial" w:cs="Arial"/>
+          <w:sz w:val="18"/>
+          <w:lang w:val="en-US"/>
+        </w:rPr>
+        <w:t>;</w:t>
+      </w:r>
+      <w:r>
+        <w:rPr>
+          <w:rFonts w:ascii="Arial" w:hAnsi="Arial" w:cs="Arial"/>
+          <w:color w:val="70AD47" w:themeColor="accent6"/>
+          <w:sz w:val="18"/>
+          <w:lang w:val="en-US"/>
+        </w:rPr>
+        <w:t xml:space="preserve"> </w:t>
+      </w:r>
+      <w:r>
+        <w:rPr>
+          <w:rFonts w:ascii="Arial" w:hAnsi="Arial" w:cs="Arial"/>
+          <w:color w:val="70AD47" w:themeColor="accent6"/>
+          <w:sz w:val="18"/>
+          <w:lang w:val="en-US"/>
+        </w:rPr>
+        <w:t xml:space="preserve">- </w:t>
+      </w:r>
+      <w:r>
+        <w:rPr>
+          <w:rFonts w:ascii="Arial" w:hAnsi="Arial" w:cs="Arial"/>
+          <w:color w:val="70AD47" w:themeColor="accent6"/>
+          <w:sz w:val="18"/>
+          <w:lang w:val="en-US"/>
+        </w:rPr>
+        <w:t xml:space="preserve">The </w:t>
+      </w:r>
+      <w:r>
+        <w:rPr>
+          <w:rFonts w:ascii="Arial" w:hAnsi="Arial" w:cs="Arial"/>
+          <w:color w:val="70AD47" w:themeColor="accent6"/>
+          <w:sz w:val="18"/>
+          <w:lang w:val="en-US"/>
+        </w:rPr>
+        <w:t>Y</w:t>
+      </w:r>
+      <w:r>
+        <w:rPr>
+          <w:rFonts w:ascii="Arial" w:hAnsi="Arial" w:cs="Arial"/>
+          <w:color w:val="70AD47" w:themeColor="accent6"/>
+          <w:sz w:val="18"/>
+          <w:lang w:val="en-US"/>
+        </w:rPr>
+        <w:t xml:space="preserve"> lookup value</w:t>
+      </w:r>
+    </w:p>
+    <w:p>
+      <w:pPr>
+        <w:keepNext/>
+      </w:pPr>
+      <w:r>
+        <w:drawing>
+          <wp:inline distT="0" distB="0" distL="0" distR="0" wp14:anchorId="55E44D3B" wp14:editId="4CF125EB">
+            <wp:extent cx="6188710" cy="3356610"/>
+            <wp:effectExtent l="0" t="0" r="2540" b="0"/>
+            <wp:docPr id="10" name="Picture 10"/>
+            <wp:cNvGraphicFramePr>
+              <a:graphicFrameLocks xmlns:a="http://schemas.openxmlformats.org/drawingml/2006/main" noChangeAspect="1"/>
+            </wp:cNvGraphicFramePr>
+            <a:graphic xmlns:a="http://schemas.openxmlformats.org/drawingml/2006/main">
+              <a:graphicData uri="http://schemas.openxmlformats.org/drawingml/2006/picture">
+                <pic:pic xmlns:pic="http://schemas.openxmlformats.org/drawingml/2006/picture">
+                  <pic:nvPicPr>
+                    <pic:cNvPr id="1" name=""/>
+                    <pic:cNvPicPr/>
+                  </pic:nvPicPr>
+                  <pic:blipFill>
+                    <a:blip r:embed="rId31"/>
+                    <a:stretch>
+                      <a:fillRect/>
+                    </a:stretch>
+                  </pic:blipFill>
+                  <pic:spPr>
+                    <a:xfrm>
+                      <a:off x="0" y="0"/>
+                      <a:ext cx="6188710" cy="3356610"/>
+                    </a:xfrm>
+                    <a:prstGeom prst="rect">
+                      <a:avLst/>
+                    </a:prstGeom>
+                  </pic:spPr>
+                </pic:pic>
+              </a:graphicData>
+            </a:graphic>
+          </wp:inline>
+        </w:drawing>
+      </w:r>
+    </w:p>
+    <w:p>
+      <w:pPr>
+        <w:pStyle w:val="Caption"/>
+        <w:rPr>
+          <w:lang w:val="en-US"/>
+        </w:rPr>
+      </w:pPr>
+      <w:r>
+        <w:t xml:space="preserve">Figure </w:t>
+      </w:r>
+      <w:fldSimple w:instr=" SEQ Figure \* ARABIC ">
+        <w:r>
+          <w:rPr>
+            <w:noProof/>
+          </w:rPr>
+          <w:t>14</w:t>
+        </w:r>
+      </w:fldSimple>
+      <w:r>
+        <w:t xml:space="preserve"> Example of 3D table with X and Y axis</w:t>
+      </w:r>
+    </w:p>
+    <w:p>
+      <w:pPr>
+        <w:rPr>
+          <w:lang w:val="en-US"/>
+        </w:rPr>
+      </w:pPr>
+      <w:r>
+        <w:rPr>
+          <w:lang w:val="en-US"/>
+        </w:rPr>
+        <w:t xml:space="preserve">In the </w:t>
+      </w:r>
+      <w:r>
+        <w:rPr>
+          <w:lang w:val="en-US"/>
+        </w:rPr>
+        <w:t>TunerStudioOS</w:t>
+      </w:r>
+      <w:r>
+        <w:rPr>
+          <w:lang w:val="en-US"/>
+        </w:rPr>
+        <w:t xml:space="preserve">.ini file you need to define the table in the </w:t>
+      </w:r>
+      <w:r>
+        <w:rPr>
+          <w:lang w:val="en-US"/>
+        </w:rPr>
+        <w:t>[</w:t>
+      </w:r>
+      <w:proofErr w:type="spellStart"/>
+      <w:r>
+        <w:rPr>
+          <w:lang w:val="en-US"/>
+        </w:rPr>
+        <w:t>Table</w:t>
+      </w:r>
+      <w:r>
+        <w:rPr>
+          <w:lang w:val="en-US"/>
+        </w:rPr>
+        <w:t>Editor</w:t>
+      </w:r>
+      <w:proofErr w:type="spellEnd"/>
+      <w:r>
+        <w:rPr>
+          <w:lang w:val="en-US"/>
+        </w:rPr>
+        <w:t>]</w:t>
+      </w:r>
+      <w:r>
+        <w:rPr>
+          <w:lang w:val="en-US"/>
+        </w:rPr>
+        <w:t xml:space="preserve"> section.</w:t>
+      </w:r>
+    </w:p>
+    <w:p>
+      <w:pPr>
+        <w:rPr>
+          <w:lang w:val="en-US"/>
+        </w:rPr>
+      </w:pPr>
+      <w:r>
+        <w:rPr>
+          <w:lang w:val="en-US"/>
+        </w:rPr>
+        <w:t>Example:</w:t>
+      </w:r>
+    </w:p>
+    <w:p>
+      <w:pPr>
+        <w:rPr>
+          <w:lang w:val="en-US"/>
+        </w:rPr>
+      </w:pPr>
+      <w:r>
+        <w:rPr>
+          <w:lang w:val="en-US"/>
+        </w:rPr>
+        <w:drawing>
+          <wp:inline distT="0" distB="0" distL="0" distR="0" wp14:anchorId="1510D966" wp14:editId="107B04C6">
+            <wp:extent cx="3128838" cy="1235676"/>
+            <wp:effectExtent l="0" t="0" r="0" b="3175"/>
+            <wp:docPr id="12" name="Picture 12"/>
+            <wp:cNvGraphicFramePr>
+              <a:graphicFrameLocks xmlns:a="http://schemas.openxmlformats.org/drawingml/2006/main" noChangeAspect="1"/>
+            </wp:cNvGraphicFramePr>
+            <a:graphic xmlns:a="http://schemas.openxmlformats.org/drawingml/2006/main">
+              <a:graphicData uri="http://schemas.openxmlformats.org/drawingml/2006/picture">
+                <pic:pic xmlns:pic="http://schemas.openxmlformats.org/drawingml/2006/picture">
+                  <pic:nvPicPr>
+                    <pic:cNvPr id="1" name=""/>
+                    <pic:cNvPicPr/>
+                  </pic:nvPicPr>
+                  <pic:blipFill>
+                    <a:blip r:embed="rId32"/>
+                    <a:stretch>
+                      <a:fillRect/>
+                    </a:stretch>
+                  </pic:blipFill>
+                  <pic:spPr>
+                    <a:xfrm>
+                      <a:off x="0" y="0"/>
+                      <a:ext cx="3165353" cy="1250097"/>
+                    </a:xfrm>
+                    <a:prstGeom prst="rect">
+                      <a:avLst/>
+                    </a:prstGeom>
+                  </pic:spPr>
+                </pic:pic>
+              </a:graphicData>
+            </a:graphic>
+          </wp:inline>
+        </w:drawing>
+      </w:r>
+    </w:p>
+    <w:p>
+      <w:pPr>
+        <w:rPr>
+          <w:lang w:val="en-US"/>
+        </w:rPr>
+      </w:pPr>
+      <w:r>
+        <w:rPr>
+          <w:lang w:val="en-US"/>
+        </w:rPr>
+        <w:t xml:space="preserve">The </w:t>
+      </w:r>
+      <w:proofErr w:type="spellStart"/>
+      <w:r>
+        <w:rPr>
+          <w:lang w:val="en-US"/>
+        </w:rPr>
+        <w:t>Xaxis</w:t>
+      </w:r>
+      <w:proofErr w:type="spellEnd"/>
+      <w:r>
+        <w:rPr>
+          <w:lang w:val="en-US"/>
+        </w:rPr>
+        <w:t xml:space="preserve">, </w:t>
+      </w:r>
+      <w:proofErr w:type="spellStart"/>
+      <w:r>
+        <w:rPr>
+          <w:lang w:val="en-US"/>
+        </w:rPr>
+        <w:t>Yaxis</w:t>
+      </w:r>
+      <w:proofErr w:type="spellEnd"/>
+      <w:r>
+        <w:rPr>
+          <w:lang w:val="en-US"/>
+        </w:rPr>
+        <w:t xml:space="preserve"> and </w:t>
+      </w:r>
+      <w:proofErr w:type="spellStart"/>
+      <w:r>
+        <w:rPr>
+          <w:lang w:val="en-US"/>
+        </w:rPr>
+        <w:t>Zdata</w:t>
+      </w:r>
+      <w:proofErr w:type="spellEnd"/>
+      <w:r>
+        <w:rPr>
+          <w:lang w:val="en-US"/>
+        </w:rPr>
+        <w:t xml:space="preserve"> also needs to be defined as an array on the corresponding pages. If the X axis is fixed you need to create a PC variable with the same values as the code.</w:t>
+      </w:r>
+    </w:p>
+    <w:p>
+      <w:pPr>
+        <w:rPr>
+          <w:lang w:val="en-US"/>
+        </w:rPr>
+      </w:pPr>
+      <w:r>
+        <w:rPr>
+          <w:lang w:val="en-US"/>
+        </w:rPr>
+        <w:lastRenderedPageBreak/>
+        <w:t xml:space="preserve">Note that when defining the Z data in </w:t>
+      </w:r>
+      <w:proofErr w:type="spellStart"/>
+      <w:r>
+        <w:rPr>
+          <w:lang w:val="en-US"/>
+        </w:rPr>
+        <w:t>globals.h</w:t>
+      </w:r>
+      <w:proofErr w:type="spellEnd"/>
+      <w:r>
+        <w:rPr>
+          <w:lang w:val="en-US"/>
+        </w:rPr>
+        <w:t xml:space="preserve"> the total size of the array needs to be </w:t>
+      </w:r>
+      <w:proofErr w:type="spellStart"/>
+      <w:r>
+        <w:rPr>
+          <w:lang w:val="en-US"/>
+        </w:rPr>
+        <w:t>Xbins</w:t>
+      </w:r>
+      <w:proofErr w:type="spellEnd"/>
+      <w:r>
+        <w:rPr>
+          <w:lang w:val="en-US"/>
+        </w:rPr>
+        <w:t xml:space="preserve"> * </w:t>
+      </w:r>
+      <w:proofErr w:type="spellStart"/>
+      <w:r>
+        <w:rPr>
+          <w:lang w:val="en-US"/>
+        </w:rPr>
+        <w:t>Ybins</w:t>
+      </w:r>
+      <w:proofErr w:type="spellEnd"/>
+      <w:r>
+        <w:rPr>
+          <w:lang w:val="en-US"/>
+        </w:rPr>
+        <w:t xml:space="preserve">. i.e. for 8x4 you need a </w:t>
+      </w:r>
+      <w:proofErr w:type="gramStart"/>
+      <w:r>
+        <w:rPr>
+          <w:lang w:val="en-US"/>
+        </w:rPr>
+        <w:t>32 place</w:t>
+      </w:r>
+      <w:proofErr w:type="gramEnd"/>
+      <w:r>
+        <w:rPr>
+          <w:lang w:val="en-US"/>
+        </w:rPr>
+        <w:t xml:space="preserve"> array.</w:t>
       </w:r>
     </w:p>
     <w:p/>
-    <w:p/>
     <w:p>
       <w:pPr>
         <w:pStyle w:val="Heading2"/>
       </w:pPr>
-      <w:bookmarkStart w:id="17" w:name="_Toc144036083"/>
+      <w:bookmarkStart w:id="17" w:name="_Toc157949815"/>
       <w:r>
         <w:t>CAN</w:t>
       </w:r>
@@ -8604,7 +9698,7 @@
       <w:pPr>
         <w:pStyle w:val="Heading3"/>
       </w:pPr>
-      <w:bookmarkStart w:id="18" w:name="_Toc144036084"/>
+      <w:bookmarkStart w:id="18" w:name="_Toc157949816"/>
       <w:r>
         <w:t>CAN Overview</w:t>
       </w:r>
@@ -8724,7 +9818,7 @@
       <w:pPr>
         <w:pStyle w:val="Heading3"/>
       </w:pPr>
-      <w:bookmarkStart w:id="19" w:name="_Toc144036085"/>
+      <w:bookmarkStart w:id="19" w:name="_Toc157949817"/>
       <w:r>
         <w:t>Implementation</w:t>
       </w:r>
@@ -8770,7 +9864,7 @@
                     </pic:cNvPicPr>
                   </pic:nvPicPr>
                   <pic:blipFill>
-                    <a:blip r:embed="rId29">
+                    <a:blip r:embed="rId33">
                       <a:extLst>
                         <a:ext uri="{28A0092B-C50C-407E-A947-70E740481C1C}">
                           <a14:useLocalDpi xmlns:a14="http://schemas.microsoft.com/office/drawing/2010/main" val="0"/>
@@ -8814,7 +9908,7 @@
           <w:rPr>
             <w:noProof/>
           </w:rPr>
-          <w:t>14</w:t>
+          <w:t>15</w:t>
         </w:r>
       </w:fldSimple>
       <w:r>
@@ -8856,7 +9950,7 @@
                     <pic:cNvPicPr/>
                   </pic:nvPicPr>
                   <pic:blipFill>
-                    <a:blip r:embed="rId30"/>
+                    <a:blip r:embed="rId34"/>
                     <a:stretch>
                       <a:fillRect/>
                     </a:stretch>
@@ -8913,7 +10007,7 @@
       <w:pPr>
         <w:pStyle w:val="Heading3"/>
       </w:pPr>
-      <w:bookmarkStart w:id="20" w:name="_Toc144036086"/>
+      <w:bookmarkStart w:id="20" w:name="_Toc157949818"/>
       <w:r>
         <w:t>CAN Broadcast</w:t>
       </w:r>
@@ -8966,7 +10060,7 @@
       <w:pPr>
         <w:pStyle w:val="Heading3"/>
       </w:pPr>
-      <w:bookmarkStart w:id="21" w:name="_Toc144036087"/>
+      <w:bookmarkStart w:id="21" w:name="_Toc157949819"/>
       <w:r>
         <w:t>CAN Receive message</w:t>
       </w:r>
@@ -9094,11 +10188,23 @@
           <w:lang w:val="en-US"/>
         </w:rPr>
         <w:lastRenderedPageBreak/>
-        <w:t>configure a message window to filter in hardware for only the CANID’s of the messages you are interested in. Check the datasheet on how to do this.</w:t>
+        <w:t xml:space="preserve">configure a message window to filter in hardware for only the CANID’s of the messages you are interested in. Check the </w:t>
+      </w:r>
+      <w:r>
+        <w:rPr>
+          <w:lang w:val="en-US"/>
+        </w:rPr>
+        <w:t xml:space="preserve">MCP2515 </w:t>
+      </w:r>
+      <w:r>
+        <w:rPr>
+          <w:lang w:val="en-US"/>
+        </w:rPr>
+        <w:t>datasheet on how to do this.</w:t>
       </w:r>
     </w:p>
     <w:sectPr>
-      <w:footerReference w:type="default" r:id="rId31"/>
+      <w:footerReference w:type="default" r:id="rId35"/>
       <w:pgSz w:w="11906" w:h="16838"/>
       <w:pgMar w:top="1440" w:right="1080" w:bottom="1440" w:left="1080" w:header="708" w:footer="708" w:gutter="0"/>
       <w:cols w:space="708"/>
@@ -9529,6 +10635,119 @@
     </w:lvl>
   </w:abstractNum>
   <w:abstractNum w:abstractNumId="3" w15:restartNumberingAfterBreak="0">
+    <w:nsid w:val="216C68E9"/>
+    <w:multiLevelType w:val="hybridMultilevel"/>
+    <w:tmpl w:val="F204269A"/>
+    <w:lvl w:ilvl="0" w:tplc="0C090001">
+      <w:start w:val="1"/>
+      <w:numFmt w:val="bullet"/>
+      <w:lvlText w:val=""/>
+      <w:lvlJc w:val="left"/>
+      <w:pPr>
+        <w:ind w:left="720" w:hanging="360"/>
+      </w:pPr>
+      <w:rPr>
+        <w:rFonts w:ascii="Symbol" w:hAnsi="Symbol" w:hint="default"/>
+      </w:rPr>
+    </w:lvl>
+    <w:lvl w:ilvl="1" w:tplc="0C090003" w:tentative="1">
+      <w:start w:val="1"/>
+      <w:numFmt w:val="bullet"/>
+      <w:lvlText w:val="o"/>
+      <w:lvlJc w:val="left"/>
+      <w:pPr>
+        <w:ind w:left="1440" w:hanging="360"/>
+      </w:pPr>
+      <w:rPr>
+        <w:rFonts w:ascii="Courier New" w:hAnsi="Courier New" w:cs="Courier New" w:hint="default"/>
+      </w:rPr>
+    </w:lvl>
+    <w:lvl w:ilvl="2" w:tplc="0C090005" w:tentative="1">
+      <w:start w:val="1"/>
+      <w:numFmt w:val="bullet"/>
+      <w:lvlText w:val=""/>
+      <w:lvlJc w:val="left"/>
+      <w:pPr>
+        <w:ind w:left="2160" w:hanging="360"/>
+      </w:pPr>
+      <w:rPr>
+        <w:rFonts w:ascii="Wingdings" w:hAnsi="Wingdings" w:hint="default"/>
+      </w:rPr>
+    </w:lvl>
+    <w:lvl w:ilvl="3" w:tplc="0C090001" w:tentative="1">
+      <w:start w:val="1"/>
+      <w:numFmt w:val="bullet"/>
+      <w:lvlText w:val=""/>
+      <w:lvlJc w:val="left"/>
+      <w:pPr>
+        <w:ind w:left="2880" w:hanging="360"/>
+      </w:pPr>
+      <w:rPr>
+        <w:rFonts w:ascii="Symbol" w:hAnsi="Symbol" w:hint="default"/>
+      </w:rPr>
+    </w:lvl>
+    <w:lvl w:ilvl="4" w:tplc="0C090003" w:tentative="1">
+      <w:start w:val="1"/>
+      <w:numFmt w:val="bullet"/>
+      <w:lvlText w:val="o"/>
+      <w:lvlJc w:val="left"/>
+      <w:pPr>
+        <w:ind w:left="3600" w:hanging="360"/>
+      </w:pPr>
+      <w:rPr>
+        <w:rFonts w:ascii="Courier New" w:hAnsi="Courier New" w:cs="Courier New" w:hint="default"/>
+      </w:rPr>
+    </w:lvl>
+    <w:lvl w:ilvl="5" w:tplc="0C090005" w:tentative="1">
+      <w:start w:val="1"/>
+      <w:numFmt w:val="bullet"/>
+      <w:lvlText w:val=""/>
+      <w:lvlJc w:val="left"/>
+      <w:pPr>
+        <w:ind w:left="4320" w:hanging="360"/>
+      </w:pPr>
+      <w:rPr>
+        <w:rFonts w:ascii="Wingdings" w:hAnsi="Wingdings" w:hint="default"/>
+      </w:rPr>
+    </w:lvl>
+    <w:lvl w:ilvl="6" w:tplc="0C090001" w:tentative="1">
+      <w:start w:val="1"/>
+      <w:numFmt w:val="bullet"/>
+      <w:lvlText w:val=""/>
+      <w:lvlJc w:val="left"/>
+      <w:pPr>
+        <w:ind w:left="5040" w:hanging="360"/>
+      </w:pPr>
+      <w:rPr>
+        <w:rFonts w:ascii="Symbol" w:hAnsi="Symbol" w:hint="default"/>
+      </w:rPr>
+    </w:lvl>
+    <w:lvl w:ilvl="7" w:tplc="0C090003" w:tentative="1">
+      <w:start w:val="1"/>
+      <w:numFmt w:val="bullet"/>
+      <w:lvlText w:val="o"/>
+      <w:lvlJc w:val="left"/>
+      <w:pPr>
+        <w:ind w:left="5760" w:hanging="360"/>
+      </w:pPr>
+      <w:rPr>
+        <w:rFonts w:ascii="Courier New" w:hAnsi="Courier New" w:cs="Courier New" w:hint="default"/>
+      </w:rPr>
+    </w:lvl>
+    <w:lvl w:ilvl="8" w:tplc="0C090005" w:tentative="1">
+      <w:start w:val="1"/>
+      <w:numFmt w:val="bullet"/>
+      <w:lvlText w:val=""/>
+      <w:lvlJc w:val="left"/>
+      <w:pPr>
+        <w:ind w:left="6480" w:hanging="360"/>
+      </w:pPr>
+      <w:rPr>
+        <w:rFonts w:ascii="Wingdings" w:hAnsi="Wingdings" w:hint="default"/>
+      </w:rPr>
+    </w:lvl>
+  </w:abstractNum>
+  <w:abstractNum w:abstractNumId="4" w15:restartNumberingAfterBreak="0">
     <w:nsid w:val="22C338DA"/>
     <w:multiLevelType w:val="hybridMultilevel"/>
     <w:tmpl w:val="6C80F128"/>
@@ -9617,7 +10836,7 @@
       </w:pPr>
     </w:lvl>
   </w:abstractNum>
-  <w:abstractNum w:abstractNumId="4" w15:restartNumberingAfterBreak="0">
+  <w:abstractNum w:abstractNumId="5" w15:restartNumberingAfterBreak="0">
     <w:nsid w:val="2ABA61FB"/>
     <w:multiLevelType w:val="hybridMultilevel"/>
     <w:tmpl w:val="18ACBFD2"/>
@@ -9706,7 +10925,7 @@
       </w:pPr>
     </w:lvl>
   </w:abstractNum>
-  <w:abstractNum w:abstractNumId="5" w15:restartNumberingAfterBreak="0">
+  <w:abstractNum w:abstractNumId="6" w15:restartNumberingAfterBreak="0">
     <w:nsid w:val="32F80173"/>
     <w:multiLevelType w:val="hybridMultilevel"/>
     <w:tmpl w:val="9CBED076"/>
@@ -9819,7 +11038,7 @@
       </w:rPr>
     </w:lvl>
   </w:abstractNum>
-  <w:abstractNum w:abstractNumId="6" w15:restartNumberingAfterBreak="0">
+  <w:abstractNum w:abstractNumId="7" w15:restartNumberingAfterBreak="0">
     <w:nsid w:val="3FC80F5B"/>
     <w:multiLevelType w:val="hybridMultilevel"/>
     <w:tmpl w:val="45E857CC"/>
@@ -9908,7 +11127,7 @@
       </w:pPr>
     </w:lvl>
   </w:abstractNum>
-  <w:abstractNum w:abstractNumId="7" w15:restartNumberingAfterBreak="0">
+  <w:abstractNum w:abstractNumId="8" w15:restartNumberingAfterBreak="0">
     <w:nsid w:val="51BA01A7"/>
     <w:multiLevelType w:val="hybridMultilevel"/>
     <w:tmpl w:val="30465830"/>
@@ -9994,7 +11213,7 @@
       </w:pPr>
     </w:lvl>
   </w:abstractNum>
-  <w:abstractNum w:abstractNumId="8" w15:restartNumberingAfterBreak="0">
+  <w:abstractNum w:abstractNumId="9" w15:restartNumberingAfterBreak="0">
     <w:nsid w:val="592104B5"/>
     <w:multiLevelType w:val="hybridMultilevel"/>
     <w:tmpl w:val="A38E30AA"/>
@@ -10083,7 +11302,7 @@
       </w:pPr>
     </w:lvl>
   </w:abstractNum>
-  <w:abstractNum w:abstractNumId="9" w15:restartNumberingAfterBreak="0">
+  <w:abstractNum w:abstractNumId="10" w15:restartNumberingAfterBreak="0">
     <w:nsid w:val="78DF42C3"/>
     <w:multiLevelType w:val="hybridMultilevel"/>
     <w:tmpl w:val="0C7418E6"/>
@@ -10169,7 +11388,7 @@
       </w:pPr>
     </w:lvl>
   </w:abstractNum>
-  <w:abstractNum w:abstractNumId="10" w15:restartNumberingAfterBreak="0">
+  <w:abstractNum w:abstractNumId="11" w15:restartNumberingAfterBreak="0">
     <w:nsid w:val="7AE5004B"/>
     <w:multiLevelType w:val="hybridMultilevel"/>
     <w:tmpl w:val="EA6CB0C8"/>
@@ -10255,7 +11474,7 @@
       </w:pPr>
     </w:lvl>
   </w:abstractNum>
-  <w:abstractNum w:abstractNumId="11" w15:restartNumberingAfterBreak="0">
+  <w:abstractNum w:abstractNumId="12" w15:restartNumberingAfterBreak="0">
     <w:nsid w:val="7C826B88"/>
     <w:multiLevelType w:val="hybridMultilevel"/>
     <w:tmpl w:val="6528254A"/>
@@ -10345,40 +11564,43 @@
     </w:lvl>
   </w:abstractNum>
   <w:num w:numId="1">
-    <w:abstractNumId w:val="10"/>
+    <w:abstractNumId w:val="11"/>
   </w:num>
   <w:num w:numId="2">
     <w:abstractNumId w:val="1"/>
   </w:num>
   <w:num w:numId="3">
-    <w:abstractNumId w:val="3"/>
+    <w:abstractNumId w:val="4"/>
   </w:num>
   <w:num w:numId="4">
-    <w:abstractNumId w:val="6"/>
+    <w:abstractNumId w:val="7"/>
   </w:num>
   <w:num w:numId="5">
-    <w:abstractNumId w:val="4"/>
+    <w:abstractNumId w:val="5"/>
   </w:num>
   <w:num w:numId="6">
-    <w:abstractNumId w:val="7"/>
+    <w:abstractNumId w:val="8"/>
   </w:num>
   <w:num w:numId="7">
-    <w:abstractNumId w:val="8"/>
+    <w:abstractNumId w:val="9"/>
   </w:num>
   <w:num w:numId="8">
-    <w:abstractNumId w:val="9"/>
+    <w:abstractNumId w:val="10"/>
   </w:num>
   <w:num w:numId="9">
     <w:abstractNumId w:val="0"/>
   </w:num>
   <w:num w:numId="10">
-    <w:abstractNumId w:val="11"/>
+    <w:abstractNumId w:val="12"/>
   </w:num>
   <w:num w:numId="11">
     <w:abstractNumId w:val="2"/>
   </w:num>
   <w:num w:numId="12">
-    <w:abstractNumId w:val="5"/>
+    <w:abstractNumId w:val="6"/>
+  </w:num>
+  <w:num w:numId="13">
+    <w:abstractNumId w:val="3"/>
   </w:num>
 </w:numbering>
 </file>
@@ -11659,7 +12881,7 @@
 </file>
 
 <file path=customXml/itemProps1.xml><?xml version="1.0" encoding="utf-8"?>
-<ds:datastoreItem xmlns:ds="http://schemas.openxmlformats.org/officeDocument/2006/customXml" ds:itemID="{74A5BEB5-1F97-4743-89C0-4C73FFAD1752}">
+<ds:datastoreItem xmlns:ds="http://schemas.openxmlformats.org/officeDocument/2006/customXml" ds:itemID="{9D1B9F34-7421-42D9-9EBA-470F42A26A54}">
   <ds:schemaRefs>
     <ds:schemaRef ds:uri="http://schemas.openxmlformats.org/officeDocument/2006/bibliography"/>
   </ds:schemaRefs>

</xml_diff>